<commit_message>
updated Threat Prioritization Plan document (additional info on uncontrolled issue disposition)
</commit_message>
<xml_diff>
--- a/source/reference_documents/secondary_documents/foundation phase/Threat Prioritization Plan/Threat Prioritization Plan.docx
+++ b/source/reference_documents/secondary_documents/foundation phase/Threat Prioritization Plan/Threat Prioritization Plan.docx
@@ -28,7 +28,7 @@
         <w:t xml:space="preserve">Version </w:t>
       </w:r>
       <w:r>
-        <w:t>5</w:t>
+        <w:t>6</w:t>
       </w:r>
     </w:p>
     <w:p>
@@ -48,7 +48,7 @@
         <w:rPr>
           <w:noProof/>
         </w:rPr>
-        <w:t>12/7/21 7:58 AM</w:t>
+        <w:t>12/8/21 10:56 AM</w:t>
       </w:r>
       <w:r>
         <w:fldChar w:fldCharType="end"/>
@@ -1412,7 +1412,53 @@
         <w:t>uncontrolled</w:t>
       </w:r>
       <w:r>
-        <w:t xml:space="preserve"> threats.</w:t>
+        <w:t xml:space="preserve"> threats</w:t>
+      </w:r>
+      <w:r>
+        <w:t xml:space="preserve"> and forwarded to the </w:t>
+      </w:r>
+      <w:r>
+        <w:rPr>
+          <w:b/>
+          <w:bCs/>
+        </w:rPr>
+        <w:t>issue tracking system</w:t>
+      </w:r>
+      <w:r>
+        <w:t>.</w:t>
+      </w:r>
+      <w:r>
+        <w:t xml:space="preserve"> If an issue is determined to be controlled, an </w:t>
+      </w:r>
+      <w:r>
+        <w:rPr>
+          <w:b/>
+          <w:bCs/>
+        </w:rPr>
+        <w:t>update dismissed candidate</w:t>
+      </w:r>
+      <w:r>
+        <w:t xml:space="preserve"> </w:t>
+      </w:r>
+      <w:r>
+        <w:rPr>
+          <w:b/>
+          <w:bCs/>
+        </w:rPr>
+        <w:t>notification</w:t>
+      </w:r>
+      <w:r>
+        <w:t xml:space="preserve"> is sent to the </w:t>
+      </w:r>
+      <w:r>
+        <w:rPr>
+          <w:b/>
+          <w:bCs/>
+        </w:rPr>
+        <w:t>source tracker</w:t>
+      </w:r>
+      <w:r>
+        <w:t xml:space="preserve"> to document this.</w:t>
       </w:r>
       <w:r>
         <w:t xml:space="preserve"> A </w:t>
@@ -1429,17 +1475,39 @@
       </w:r>
     </w:p>
     <w:p>
-      <w:r>
-        <w:br w:type="page"/>
-      </w:r>
-    </w:p>
-    <w:p>
-      <w:pPr>
+      <w:pPr>
+        <w:spacing w:after="240"/>
+        <w:ind w:left="720" w:hanging="720"/>
         <w:jc w:val="both"/>
       </w:pPr>
       <w:r>
+        <w:rPr>
+          <w:b/>
+          <w:bCs/>
+          <w:color w:val="0070C0"/>
+        </w:rPr>
+        <w:t>Note:</w:t>
+      </w:r>
+      <w:r>
+        <w:tab/>
+      </w:r>
+      <w:r>
+        <w:t>It is the responsibility of the standard issue management processes to dispose of uncontrolled issues applying the standard treatments (avoid, reduce, share, retain).</w:t>
+      </w:r>
+    </w:p>
+    <w:p>
+      <w:pPr>
+        <w:jc w:val="both"/>
+      </w:pPr>
+      <w:r>
         <w:lastRenderedPageBreak/>
-        <w:t>The following diagram illustrates this.</w:t>
+        <w:t xml:space="preserve">The following diagram illustrates </w:t>
+      </w:r>
+      <w:r>
+        <w:t>issue slicing</w:t>
+      </w:r>
+      <w:r>
+        <w:t>.</w:t>
       </w:r>
     </w:p>
     <w:p/>
@@ -1533,8 +1601,6 @@
       </w:r>
       <w:r>
         <w:tab/>
-      </w:r>
-      <w:r>
         <w:t xml:space="preserve">Additional information regarding the mapping of various ranking and risking methodologies into the notation specified by </w:t>
       </w:r>
       <w:r>
@@ -1587,12 +1653,7 @@
       </w:r>
       <w:r>
         <w:tab/>
-      </w:r>
-      <w:r>
-        <w:t>The issue of reporting when multiple risk dimensions are considered, as</w:t>
-      </w:r>
-      <w:r>
-        <w:t xml:space="preserve"> by </w:t>
+        <w:t xml:space="preserve">The issue of reporting when multiple risk dimensions are considered, as by </w:t>
       </w:r>
       <w:r>
         <w:rPr>
@@ -1602,10 +1663,7 @@
         <w:t>ISO 21434</w:t>
       </w:r>
       <w:r>
-        <w:t>, is addressed</w:t>
-      </w:r>
-      <w:r>
-        <w:t xml:space="preserve"> in the </w:t>
+        <w:t xml:space="preserve">, is addressed in the </w:t>
       </w:r>
       <w:r>
         <w:rPr>
@@ -1992,15 +2050,7 @@
           <w:bCs/>
           <w:lang w:val="en-US"/>
         </w:rPr>
-        <w:t>Threat Report</w:t>
-      </w:r>
-      <w:r>
-        <w:rPr>
-          <w:b/>
-          <w:bCs/>
-          <w:lang w:val="en-US"/>
-        </w:rPr>
-        <w:t xml:space="preserve"> </w:t>
+        <w:t xml:space="preserve">Threat Report </w:t>
       </w:r>
       <w:r>
         <w:rPr>

</xml_diff>

<commit_message>
updated threat prioritization plan to include references to SP 800-30 and FDA postmarket cybersecurity guidance
</commit_message>
<xml_diff>
--- a/source/reference_documents/secondary_documents/foundation phase/Threat Prioritization Plan/Threat Prioritization Plan.docx
+++ b/source/reference_documents/secondary_documents/foundation phase/Threat Prioritization Plan/Threat Prioritization Plan.docx
@@ -28,7 +28,7 @@
         <w:t xml:space="preserve">Version </w:t>
       </w:r>
       <w:r>
-        <w:t>7</w:t>
+        <w:t>8</w:t>
       </w:r>
     </w:p>
     <w:p>
@@ -48,7 +48,7 @@
         <w:rPr>
           <w:noProof/>
         </w:rPr>
-        <w:t>3/16/22 2:25 PM</w:t>
+        <w:t>5/20/22 9:29 AM</w:t>
       </w:r>
       <w:r>
         <w:fldChar w:fldCharType="end"/>
@@ -344,6 +344,35 @@
             </a:graphic>
           </wp:inline>
         </w:drawing>
+      </w:r>
+    </w:p>
+    <w:p>
+      <w:pPr>
+        <w:ind w:left="720" w:hanging="720"/>
+      </w:pPr>
+      <w:r>
+        <w:rPr>
+          <w:b/>
+          <w:bCs/>
+          <w:color w:val="0070C0"/>
+        </w:rPr>
+        <w:t>Note:</w:t>
+      </w:r>
+      <w:r>
+        <w:tab/>
+        <w:t xml:space="preserve">The methodology laid out above follows that described in guidance from both NIST SP 800-30 </w:t>
+      </w:r>
+      <w:r>
+        <w:rPr>
+          <w:b/>
+          <w:bCs/>
+          <w:color w:val="0070C0"/>
+          <w:vertAlign w:val="superscript"/>
+        </w:rPr>
+        <w:t>[x]</w:t>
+      </w:r>
+      <w:r>
+        <w:t>.</w:t>
       </w:r>
       <w:r>
         <w:br w:type="page"/>
@@ -1593,6 +1622,75 @@
     </w:p>
     <w:p>
       <w:pPr>
+        <w:ind w:left="720" w:hanging="720"/>
+      </w:pPr>
+      <w:r>
+        <w:rPr>
+          <w:b/>
+          <w:bCs/>
+          <w:color w:val="0070C0"/>
+        </w:rPr>
+        <w:t>Note:</w:t>
+      </w:r>
+      <w:r>
+        <w:tab/>
+        <w:t xml:space="preserve">Adapted from </w:t>
+      </w:r>
+      <w:r>
+        <w:rPr>
+          <w:b/>
+          <w:bCs/>
+          <w:lang w:val="en-US"/>
+        </w:rPr>
+        <w:t>Postmarket Management of Cybersecurity in Medical Devices</w:t>
+      </w:r>
+      <w:r>
+        <w:rPr>
+          <w:b/>
+          <w:bCs/>
+          <w:lang w:val="en-US"/>
+        </w:rPr>
+        <w:t xml:space="preserve"> </w:t>
+      </w:r>
+      <w:r>
+        <w:rPr>
+          <w:b/>
+          <w:bCs/>
+          <w:color w:val="0070C0"/>
+          <w:vertAlign w:val="superscript"/>
+          <w:lang w:val="en-US"/>
+        </w:rPr>
+        <w:t>[</w:t>
+      </w:r>
+      <w:r>
+        <w:rPr>
+          <w:b/>
+          <w:bCs/>
+          <w:color w:val="0070C0"/>
+          <w:vertAlign w:val="superscript"/>
+          <w:lang w:val="en-US"/>
+        </w:rPr>
+        <w:t>10</w:t>
+      </w:r>
+      <w:r>
+        <w:rPr>
+          <w:b/>
+          <w:bCs/>
+          <w:color w:val="0070C0"/>
+          <w:vertAlign w:val="superscript"/>
+          <w:lang w:val="en-US"/>
+        </w:rPr>
+        <w:t>]</w:t>
+      </w:r>
+      <w:r>
+        <w:rPr>
+          <w:lang w:val="en-US"/>
+        </w:rPr>
+        <w:t>.</w:t>
+      </w:r>
+    </w:p>
+    <w:p>
+      <w:pPr>
         <w:spacing w:after="240"/>
         <w:jc w:val="both"/>
       </w:pPr>
@@ -2090,6 +2188,124 @@
           <w:lang w:val="en-US"/>
         </w:rPr>
         <w:t>(AVCDL secondary document)</w:t>
+      </w:r>
+    </w:p>
+    <w:p>
+      <w:pPr>
+        <w:numPr>
+          <w:ilvl w:val="0"/>
+          <w:numId w:val="1"/>
+        </w:numPr>
+        <w:ind w:left="360"/>
+        <w:rPr>
+          <w:b/>
+          <w:bCs/>
+          <w:lang w:val="en-US"/>
+        </w:rPr>
+      </w:pPr>
+      <w:r>
+        <w:rPr>
+          <w:b/>
+          <w:bCs/>
+          <w:lang w:val="en-US"/>
+        </w:rPr>
+        <w:t xml:space="preserve">NIST SP 800-30 r1 - </w:t>
+      </w:r>
+      <w:r>
+        <w:rPr>
+          <w:b/>
+          <w:bCs/>
+          <w:lang w:val="en-US"/>
+        </w:rPr>
+        <w:t>Guide for Conducting Risk Assessments</w:t>
+      </w:r>
+      <w:r>
+        <w:rPr>
+          <w:b/>
+          <w:bCs/>
+          <w:lang w:val="en-US"/>
+        </w:rPr>
+        <w:br/>
+      </w:r>
+      <w:hyperlink r:id="rId15" w:history="1">
+        <w:r>
+          <w:rPr>
+            <w:rStyle w:val="Hyperlink"/>
+            <w:rFonts w:ascii="Courier New" w:hAnsi="Courier New" w:cs="Courier New"/>
+            <w:b/>
+            <w:bCs/>
+            <w:sz w:val="20"/>
+            <w:szCs w:val="20"/>
+            <w:lang w:val="en-US"/>
+          </w:rPr>
+          <w:t>https://nvlpubs.nist.gov/nistpubs/Legacy/SP/nistspecialpublication800-30r1.pdf</w:t>
+        </w:r>
+      </w:hyperlink>
+      <w:r>
+        <w:rPr>
+          <w:rFonts w:ascii="Courier New" w:hAnsi="Courier New" w:cs="Courier New"/>
+          <w:b/>
+          <w:bCs/>
+          <w:sz w:val="20"/>
+          <w:szCs w:val="20"/>
+          <w:lang w:val="en-US"/>
+        </w:rPr>
+        <w:t xml:space="preserve"> </w:t>
+      </w:r>
+    </w:p>
+    <w:p>
+      <w:pPr>
+        <w:numPr>
+          <w:ilvl w:val="0"/>
+          <w:numId w:val="1"/>
+        </w:numPr>
+        <w:ind w:left="360"/>
+        <w:rPr>
+          <w:b/>
+          <w:bCs/>
+          <w:lang w:val="en-US"/>
+        </w:rPr>
+      </w:pPr>
+      <w:r>
+        <w:rPr>
+          <w:b/>
+          <w:bCs/>
+          <w:lang w:val="en-US"/>
+        </w:rPr>
+        <w:t>Postmarket Management of Cybersecurity in Medical Devices</w:t>
+      </w:r>
+      <w:r>
+        <w:rPr>
+          <w:b/>
+          <w:bCs/>
+          <w:lang w:val="en-US"/>
+        </w:rPr>
+        <w:br/>
+      </w:r>
+      <w:hyperlink r:id="rId16" w:history="1">
+        <w:r>
+          <w:rPr>
+            <w:rStyle w:val="Hyperlink"/>
+            <w:rFonts w:ascii="Courier New" w:hAnsi="Courier New" w:cs="Courier New"/>
+            <w:b/>
+            <w:bCs/>
+            <w:sz w:val="20"/>
+            <w:szCs w:val="20"/>
+            <w:lang w:val="en-US"/>
+          </w:rPr>
+          <w:t>https://www.fda.gov/regulatory-information/search-fda-guidance-documents/postmarket-management-cybersecurity-medical-devices</w:t>
+        </w:r>
+      </w:hyperlink>
+      <w:r>
+        <w:rPr>
+          <w:rFonts w:ascii="Courier New" w:hAnsi="Courier New" w:cs="Courier New"/>
+          <w:b/>
+          <w:bCs/>
+          <w:sz w:val="20"/>
+          <w:szCs w:val="20"/>
+          <w:lang w:val="en-US"/>
+        </w:rPr>
+        <w:t xml:space="preserve"> </w:t>
       </w:r>
     </w:p>
     <w:sectPr>
@@ -3202,7 +3418,6 @@
   <w:style w:type="character" w:default="1" w:styleId="DefaultParagraphFont">
     <w:name w:val="Default Paragraph Font"/>
     <w:uiPriority w:val="1"/>
-    <w:semiHidden/>
     <w:unhideWhenUsed/>
   </w:style>
   <w:style w:type="table" w:default="1" w:styleId="TableNormal">
@@ -3473,6 +3688,19 @@
     <w:uiPriority w:val="99"/>
     <w:semiHidden/>
     <w:rsid w:val="00212F89"/>
+  </w:style>
+  <w:style w:type="paragraph" w:styleId="NormalWeb">
+    <w:name w:val="Normal (Web)"/>
+    <w:basedOn w:val="Normal"/>
+    <w:uiPriority w:val="99"/>
+    <w:semiHidden/>
+    <w:unhideWhenUsed/>
+    <w:rsid w:val="00B7156C"/>
+    <w:rPr>
+      <w:rFonts w:ascii="Times New Roman" w:hAnsi="Times New Roman" w:cs="Times New Roman"/>
+      <w:sz w:val="24"/>
+      <w:szCs w:val="24"/>
+    </w:rPr>
   </w:style>
 </w:styles>
 </file>

</xml_diff>

<commit_message>
updated threat prioritization plan secondary document (reference number left out)
</commit_message>
<xml_diff>
--- a/source/reference_documents/secondary_documents/foundation phase/Threat Prioritization Plan/Threat Prioritization Plan.docx
+++ b/source/reference_documents/secondary_documents/foundation phase/Threat Prioritization Plan/Threat Prioritization Plan.docx
@@ -28,7 +28,7 @@
         <w:t xml:space="preserve">Version </w:t>
       </w:r>
       <w:r>
-        <w:t>8</w:t>
+        <w:t>9</w:t>
       </w:r>
     </w:p>
     <w:p>
@@ -48,7 +48,7 @@
         <w:rPr>
           <w:noProof/>
         </w:rPr>
-        <w:t>5/20/22 9:29 AM</w:t>
+        <w:t>5/26/22 11:56 AM</w:t>
       </w:r>
       <w:r>
         <w:fldChar w:fldCharType="end"/>
@@ -369,7 +369,25 @@
           <w:color w:val="0070C0"/>
           <w:vertAlign w:val="superscript"/>
         </w:rPr>
-        <w:t>[x]</w:t>
+        <w:t>[</w:t>
+      </w:r>
+      <w:r>
+        <w:rPr>
+          <w:b/>
+          <w:bCs/>
+          <w:color w:val="0070C0"/>
+          <w:vertAlign w:val="superscript"/>
+        </w:rPr>
+        <w:t>9</w:t>
+      </w:r>
+      <w:r>
+        <w:rPr>
+          <w:b/>
+          <w:bCs/>
+          <w:color w:val="0070C0"/>
+          <w:vertAlign w:val="superscript"/>
+        </w:rPr>
+        <w:t>]</w:t>
       </w:r>
       <w:r>
         <w:t>.</w:t>
@@ -3418,6 +3436,7 @@
   <w:style w:type="character" w:default="1" w:styleId="DefaultParagraphFont">
     <w:name w:val="Default Paragraph Font"/>
     <w:uiPriority w:val="1"/>
+    <w:semiHidden/>
     <w:unhideWhenUsed/>
   </w:style>
   <w:style w:type="table" w:default="1" w:styleId="TableNormal">

</xml_diff>

<commit_message>
corrected a grammar error in a note in the Threat Prioritization Plan secondary document
</commit_message>
<xml_diff>
--- a/source/reference_documents/secondary_documents/foundation phase/Threat Prioritization Plan/Threat Prioritization Plan.docx
+++ b/source/reference_documents/secondary_documents/foundation phase/Threat Prioritization Plan/Threat Prioritization Plan.docx
@@ -1,6 +1,6 @@
 
 <file path=word/document.xml><?xml version="1.0" encoding="utf-8"?>
-<w:document xmlns:wpc="http://schemas.microsoft.com/office/word/2010/wordprocessingCanvas" xmlns:cx="http://schemas.microsoft.com/office/drawing/2014/chartex" xmlns:cx1="http://schemas.microsoft.com/office/drawing/2015/9/8/chartex" xmlns:cx2="http://schemas.microsoft.com/office/drawing/2015/10/21/chartex" xmlns:cx3="http://schemas.microsoft.com/office/drawing/2016/5/9/chartex" xmlns:cx4="http://schemas.microsoft.com/office/drawing/2016/5/10/chartex" xmlns:cx5="http://schemas.microsoft.com/office/drawing/2016/5/11/chartex" xmlns:cx6="http://schemas.microsoft.com/office/drawing/2016/5/12/chartex" xmlns:cx7="http://schemas.microsoft.com/office/drawing/2016/5/13/chartex" xmlns:cx8="http://schemas.microsoft.com/office/drawing/2016/5/14/chartex" xmlns:mc="http://schemas.openxmlformats.org/markup-compatibility/2006" xmlns:aink="http://schemas.microsoft.com/office/drawing/2016/ink" xmlns:am3d="http://schemas.microsoft.com/office/drawing/2017/model3d" xmlns:o="urn:schemas-microsoft-com:office:office" xmlns:r="http://schemas.openxmlformats.org/officeDocument/2006/relationships" xmlns:m="http://schemas.openxmlformats.org/officeDocument/2006/math" xmlns:v="urn:schemas-microsoft-com:vml" xmlns:wp14="http://schemas.microsoft.com/office/word/2010/wordprocessingDrawing" xmlns:wp="http://schemas.openxmlformats.org/drawingml/2006/wordprocessingDrawing" xmlns:w10="urn:schemas-microsoft-com:office:word" xmlns:w="http://schemas.openxmlformats.org/wordprocessingml/2006/main" xmlns:w14="http://schemas.microsoft.com/office/word/2010/wordml" xmlns:w15="http://schemas.microsoft.com/office/word/2012/wordml" xmlns:w16cex="http://schemas.microsoft.com/office/word/2018/wordml/cex" xmlns:w16cid="http://schemas.microsoft.com/office/word/2016/wordml/cid" xmlns:w16="http://schemas.microsoft.com/office/word/2018/wordml" xmlns:w16se="http://schemas.microsoft.com/office/word/2015/wordml/symex" xmlns:wpg="http://schemas.microsoft.com/office/word/2010/wordprocessingGroup" xmlns:wpi="http://schemas.microsoft.com/office/word/2010/wordprocessingInk" xmlns:wne="http://schemas.microsoft.com/office/word/2006/wordml" xmlns:wps="http://schemas.microsoft.com/office/word/2010/wordprocessingShape" mc:Ignorable="w14 w15 w16se w16cid w16 w16cex wp14">
+<w:document xmlns:wpc="http://schemas.microsoft.com/office/word/2010/wordprocessingCanvas" xmlns:cx="http://schemas.microsoft.com/office/drawing/2014/chartex" xmlns:cx1="http://schemas.microsoft.com/office/drawing/2015/9/8/chartex" xmlns:cx2="http://schemas.microsoft.com/office/drawing/2015/10/21/chartex" xmlns:cx3="http://schemas.microsoft.com/office/drawing/2016/5/9/chartex" xmlns:cx4="http://schemas.microsoft.com/office/drawing/2016/5/10/chartex" xmlns:cx5="http://schemas.microsoft.com/office/drawing/2016/5/11/chartex" xmlns:cx6="http://schemas.microsoft.com/office/drawing/2016/5/12/chartex" xmlns:cx7="http://schemas.microsoft.com/office/drawing/2016/5/13/chartex" xmlns:cx8="http://schemas.microsoft.com/office/drawing/2016/5/14/chartex" xmlns:mc="http://schemas.openxmlformats.org/markup-compatibility/2006" xmlns:aink="http://schemas.microsoft.com/office/drawing/2016/ink" xmlns:am3d="http://schemas.microsoft.com/office/drawing/2017/model3d" xmlns:o="urn:schemas-microsoft-com:office:office" xmlns:oel="http://schemas.microsoft.com/office/2019/extlst" xmlns:r="http://schemas.openxmlformats.org/officeDocument/2006/relationships" xmlns:m="http://schemas.openxmlformats.org/officeDocument/2006/math" xmlns:v="urn:schemas-microsoft-com:vml" xmlns:wp14="http://schemas.microsoft.com/office/word/2010/wordprocessingDrawing" xmlns:wp="http://schemas.openxmlformats.org/drawingml/2006/wordprocessingDrawing" xmlns:w10="urn:schemas-microsoft-com:office:word" xmlns:w="http://schemas.openxmlformats.org/wordprocessingml/2006/main" xmlns:w14="http://schemas.microsoft.com/office/word/2010/wordml" xmlns:w15="http://schemas.microsoft.com/office/word/2012/wordml" xmlns:w16cex="http://schemas.microsoft.com/office/word/2018/wordml/cex" xmlns:w16cid="http://schemas.microsoft.com/office/word/2016/wordml/cid" xmlns:w16="http://schemas.microsoft.com/office/word/2018/wordml" xmlns:w16sdtdh="http://schemas.microsoft.com/office/word/2020/wordml/sdtdatahash" xmlns:w16se="http://schemas.microsoft.com/office/word/2015/wordml/symex" xmlns:wpg="http://schemas.microsoft.com/office/word/2010/wordprocessingGroup" xmlns:wpi="http://schemas.microsoft.com/office/word/2010/wordprocessingInk" xmlns:wne="http://schemas.microsoft.com/office/word/2006/wordml" xmlns:wps="http://schemas.microsoft.com/office/word/2010/wordprocessingShape" mc:Ignorable="w14 w15 w16se w16cid w16 w16cex w16sdtdh wp14">
   <w:body>
     <w:p>
       <w:pPr>
@@ -28,7 +28,7 @@
         <w:t xml:space="preserve">Version </w:t>
       </w:r>
       <w:r>
-        <w:t>9</w:t>
+        <w:t>10</w:t>
       </w:r>
     </w:p>
     <w:p>
@@ -48,7 +48,7 @@
         <w:rPr>
           <w:noProof/>
         </w:rPr>
-        <w:t>5/26/22 11:56 AM</w:t>
+        <w:t>7/26/23 1:02 PM</w:t>
       </w:r>
       <w:r>
         <w:fldChar w:fldCharType="end"/>
@@ -134,7 +134,21 @@
           <w:b/>
           <w:bCs/>
         </w:rPr>
-        <w:t>ISO 21434</w:t>
+        <w:t>ISO</w:t>
+      </w:r>
+      <w:r>
+        <w:rPr>
+          <w:b/>
+          <w:bCs/>
+        </w:rPr>
+        <w:t>/SAE</w:t>
+      </w:r>
+      <w:r>
+        <w:rPr>
+          <w:b/>
+          <w:bCs/>
+        </w:rPr>
+        <w:t xml:space="preserve"> 21434</w:t>
       </w:r>
       <w:r>
         <w:t xml:space="preserve"> and </w:t>
@@ -252,7 +266,7 @@
         <w:pStyle w:val="FirstParagraph"/>
         <w:jc w:val="both"/>
       </w:pPr>
-      <w:hyperlink r:id="rId6" w:history="1">
+      <w:hyperlink r:id="rId8" w:history="1">
         <w:r>
           <w:rPr>
             <w:rStyle w:val="Hyperlink"/>
@@ -319,7 +333,7 @@
                     <pic:cNvPicPr/>
                   </pic:nvPicPr>
                   <pic:blipFill>
-                    <a:blip r:embed="rId7">
+                    <a:blip r:embed="rId9">
                       <a:extLst>
                         <a:ext uri="{28A0092B-C50C-407E-A947-70E740481C1C}">
                           <a14:useLocalDpi xmlns:a14="http://schemas.microsoft.com/office/drawing/2010/main" val="0"/>
@@ -360,7 +374,13 @@
       </w:r>
       <w:r>
         <w:tab/>
-        <w:t xml:space="preserve">The methodology laid out above follows that described in guidance from both NIST SP 800-30 </w:t>
+        <w:t xml:space="preserve">The </w:t>
+      </w:r>
+      <w:r>
+        <w:t xml:space="preserve">above </w:t>
+      </w:r>
+      <w:r>
+        <w:t xml:space="preserve">methodology follows that described in guidance from NIST SP 800-30 </w:t>
       </w:r>
       <w:r>
         <w:rPr>
@@ -629,7 +649,7 @@
                     <pic:cNvPicPr/>
                   </pic:nvPicPr>
                   <pic:blipFill>
-                    <a:blip r:embed="rId8">
+                    <a:blip r:embed="rId10">
                       <a:extLst>
                         <a:ext uri="{28A0092B-C50C-407E-A947-70E740481C1C}">
                           <a14:useLocalDpi xmlns:a14="http://schemas.microsoft.com/office/drawing/2010/main" val="0"/>
@@ -1151,7 +1171,7 @@
                     <pic:cNvPicPr/>
                   </pic:nvPicPr>
                   <pic:blipFill>
-                    <a:blip r:embed="rId9">
+                    <a:blip r:embed="rId11">
                       <a:extLst>
                         <a:ext uri="{28A0092B-C50C-407E-A947-70E740481C1C}">
                           <a14:useLocalDpi xmlns:a14="http://schemas.microsoft.com/office/drawing/2010/main" val="0"/>
@@ -1451,7 +1471,7 @@
                     <pic:cNvPicPr/>
                   </pic:nvPicPr>
                   <pic:blipFill>
-                    <a:blip r:embed="rId10">
+                    <a:blip r:embed="rId12">
                       <a:extLst>
                         <a:ext uri="{28A0092B-C50C-407E-A947-70E740481C1C}">
                           <a14:useLocalDpi xmlns:a14="http://schemas.microsoft.com/office/drawing/2010/main" val="0"/>
@@ -1610,7 +1630,7 @@
                     <pic:cNvPicPr preferRelativeResize="0"/>
                   </pic:nvPicPr>
                   <pic:blipFill>
-                    <a:blip r:embed="rId11">
+                    <a:blip r:embed="rId13">
                       <a:extLst>
                         <a:ext uri="{28A0092B-C50C-407E-A947-70E740481C1C}">
                           <a14:useLocalDpi xmlns:a14="http://schemas.microsoft.com/office/drawing/2010/main" val="0"/>
@@ -1932,6 +1952,185 @@
         </w:rPr>
         <w:t>Document Management Standard</w:t>
       </w:r>
+    </w:p>
+    <w:p>
+      <w:pPr>
+        <w:ind w:left="360"/>
+        <w:rPr>
+          <w:rFonts w:ascii="Courier New" w:hAnsi="Courier New" w:cs="Courier New"/>
+          <w:b/>
+          <w:bCs/>
+          <w:sz w:val="20"/>
+          <w:szCs w:val="20"/>
+        </w:rPr>
+      </w:pPr>
+      <w:r>
+        <w:rPr>
+          <w:rFonts w:ascii="Courier New" w:hAnsi="Courier New" w:cs="Courier New"/>
+          <w:b/>
+          <w:bCs/>
+          <w:sz w:val="20"/>
+          <w:szCs w:val="20"/>
+        </w:rPr>
+        <w:fldChar w:fldCharType="begin"/>
+      </w:r>
+      <w:r>
+        <w:rPr>
+          <w:rFonts w:ascii="Courier New" w:hAnsi="Courier New" w:cs="Courier New"/>
+          <w:b/>
+          <w:bCs/>
+          <w:sz w:val="20"/>
+          <w:szCs w:val="20"/>
+        </w:rPr>
+        <w:instrText>HYPERLINK "</w:instrText>
+      </w:r>
+      <w:r>
+        <w:rPr>
+          <w:rFonts w:ascii="Courier New" w:hAnsi="Courier New" w:cs="Courier New"/>
+          <w:b/>
+          <w:bCs/>
+          <w:sz w:val="20"/>
+          <w:szCs w:val="20"/>
+        </w:rPr>
+        <w:instrText>https://en.wikipedia.org/wiki/Document_management_system</w:instrText>
+      </w:r>
+      <w:r>
+        <w:rPr>
+          <w:rFonts w:ascii="Courier New" w:hAnsi="Courier New" w:cs="Courier New"/>
+          <w:b/>
+          <w:bCs/>
+          <w:sz w:val="20"/>
+          <w:szCs w:val="20"/>
+        </w:rPr>
+        <w:instrText>"</w:instrText>
+      </w:r>
+      <w:r>
+        <w:rPr>
+          <w:rFonts w:ascii="Courier New" w:hAnsi="Courier New" w:cs="Courier New"/>
+          <w:b/>
+          <w:bCs/>
+          <w:sz w:val="20"/>
+          <w:szCs w:val="20"/>
+        </w:rPr>
+        <w:fldChar w:fldCharType="separate"/>
+      </w:r>
+      <w:r>
+        <w:rPr>
+          <w:rStyle w:val="Hyperlink"/>
+          <w:rFonts w:ascii="Courier New" w:hAnsi="Courier New" w:cs="Courier New"/>
+          <w:b/>
+          <w:bCs/>
+          <w:sz w:val="20"/>
+          <w:szCs w:val="20"/>
+        </w:rPr>
+        <w:t>https://en.wikipedia.org/wiki/Document_management_system</w:t>
+      </w:r>
+      <w:r>
+        <w:rPr>
+          <w:rFonts w:ascii="Courier New" w:hAnsi="Courier New" w:cs="Courier New"/>
+          <w:b/>
+          <w:bCs/>
+          <w:sz w:val="20"/>
+          <w:szCs w:val="20"/>
+        </w:rPr>
+        <w:fldChar w:fldCharType="end"/>
+      </w:r>
+      <w:r>
+        <w:rPr>
+          <w:rFonts w:ascii="Courier New" w:hAnsi="Courier New" w:cs="Courier New"/>
+          <w:b/>
+          <w:bCs/>
+          <w:sz w:val="20"/>
+          <w:szCs w:val="20"/>
+        </w:rPr>
+        <w:t xml:space="preserve"> </w:t>
+      </w:r>
+    </w:p>
+    <w:p>
+      <w:pPr>
+        <w:numPr>
+          <w:ilvl w:val="0"/>
+          <w:numId w:val="1"/>
+        </w:numPr>
+        <w:ind w:left="360"/>
+        <w:jc w:val="both"/>
+      </w:pPr>
+      <w:r>
+        <w:rPr>
+          <w:b/>
+          <w:bCs/>
+        </w:rPr>
+        <w:t>Threat Modeling Report</w:t>
+      </w:r>
+      <w:r>
+        <w:t xml:space="preserve"> (AVCDL secondary document)</w:t>
+      </w:r>
+    </w:p>
+    <w:p>
+      <w:pPr>
+        <w:numPr>
+          <w:ilvl w:val="0"/>
+          <w:numId w:val="1"/>
+        </w:numPr>
+        <w:ind w:left="360"/>
+        <w:jc w:val="both"/>
+      </w:pPr>
+      <w:r>
+        <w:rPr>
+          <w:b/>
+          <w:bCs/>
+        </w:rPr>
+        <w:t>Incident Response Plan</w:t>
+      </w:r>
+      <w:r>
+        <w:t xml:space="preserve"> (AVCDL secondary document)</w:t>
+      </w:r>
+    </w:p>
+    <w:p>
+      <w:pPr>
+        <w:numPr>
+          <w:ilvl w:val="0"/>
+          <w:numId w:val="1"/>
+        </w:numPr>
+        <w:ind w:left="360"/>
+        <w:jc w:val="both"/>
+      </w:pPr>
+      <w:r>
+        <w:rPr>
+          <w:b/>
+          <w:bCs/>
+        </w:rPr>
+        <w:t>Attack Surface Analysis Report</w:t>
+      </w:r>
+      <w:r>
+        <w:t xml:space="preserve"> (AVCDL secondary document)</w:t>
+      </w:r>
+    </w:p>
+    <w:p>
+      <w:pPr>
+        <w:numPr>
+          <w:ilvl w:val="0"/>
+          <w:numId w:val="1"/>
+        </w:numPr>
+        <w:ind w:left="360"/>
+        <w:rPr>
+          <w:rStyle w:val="Hyperlink"/>
+          <w:rFonts w:ascii="Courier New" w:hAnsi="Courier New" w:cs="Courier New"/>
+          <w:b/>
+          <w:bCs/>
+          <w:color w:val="auto"/>
+          <w:sz w:val="20"/>
+          <w:szCs w:val="20"/>
+          <w:u w:val="none"/>
+        </w:rPr>
+      </w:pPr>
+      <w:r>
+        <w:rPr>
+          <w:b/>
+          <w:bCs/>
+        </w:rPr>
+        <w:t>Common Vulnerability Scoring System</w:t>
+      </w:r>
       <w:r>
         <w:rPr>
           <w:b/>
@@ -1939,21 +2138,32 @@
         </w:rPr>
         <w:br/>
       </w:r>
-      <w:hyperlink r:id="rId12" w:history="1">
+      <w:hyperlink r:id="rId14" w:history="1">
         <w:r>
           <w:rPr>
             <w:rStyle w:val="Hyperlink"/>
             <w:rFonts w:ascii="Courier New" w:hAnsi="Courier New" w:cs="Courier New"/>
             <w:b/>
             <w:bCs/>
-            <w:color w:val="0070C0"/>
             <w:sz w:val="20"/>
             <w:szCs w:val="20"/>
-            <w:u w:val="none"/>
           </w:rPr>
-          <w:t>https://en.wikipedia.org/wiki/Document_management_system</w:t>
+          <w:t>https://www.first.org/cvss/</w:t>
         </w:r>
       </w:hyperlink>
+      <w:r>
+        <w:rPr>
+          <w:rStyle w:val="Hyperlink"/>
+          <w:rFonts w:ascii="Courier New" w:hAnsi="Courier New" w:cs="Courier New"/>
+          <w:b/>
+          <w:bCs/>
+          <w:color w:val="auto"/>
+          <w:sz w:val="20"/>
+          <w:szCs w:val="20"/>
+          <w:u w:val="none"/>
+        </w:rPr>
+        <w:t xml:space="preserve"> </w:t>
+      </w:r>
     </w:p>
     <w:p>
       <w:pPr>
@@ -1962,114 +2172,6 @@
           <w:numId w:val="1"/>
         </w:numPr>
         <w:ind w:left="360"/>
-        <w:jc w:val="both"/>
-      </w:pPr>
-      <w:r>
-        <w:rPr>
-          <w:b/>
-          <w:bCs/>
-        </w:rPr>
-        <w:t>Threat Modeling Report</w:t>
-      </w:r>
-      <w:r>
-        <w:t xml:space="preserve"> (AVCDL secondary document)</w:t>
-      </w:r>
-    </w:p>
-    <w:p>
-      <w:pPr>
-        <w:numPr>
-          <w:ilvl w:val="0"/>
-          <w:numId w:val="1"/>
-        </w:numPr>
-        <w:ind w:left="360"/>
-        <w:jc w:val="both"/>
-      </w:pPr>
-      <w:r>
-        <w:rPr>
-          <w:b/>
-          <w:bCs/>
-        </w:rPr>
-        <w:t>Incident Response Plan</w:t>
-      </w:r>
-      <w:r>
-        <w:t xml:space="preserve"> (AVCDL secondary document)</w:t>
-      </w:r>
-    </w:p>
-    <w:p>
-      <w:pPr>
-        <w:numPr>
-          <w:ilvl w:val="0"/>
-          <w:numId w:val="1"/>
-        </w:numPr>
-        <w:ind w:left="360"/>
-        <w:jc w:val="both"/>
-      </w:pPr>
-      <w:r>
-        <w:rPr>
-          <w:b/>
-          <w:bCs/>
-        </w:rPr>
-        <w:t>Attack Surface Analysis Report</w:t>
-      </w:r>
-      <w:r>
-        <w:t xml:space="preserve"> (AVCDL secondary document)</w:t>
-      </w:r>
-    </w:p>
-    <w:p>
-      <w:pPr>
-        <w:numPr>
-          <w:ilvl w:val="0"/>
-          <w:numId w:val="1"/>
-        </w:numPr>
-        <w:ind w:left="360"/>
-        <w:rPr>
-          <w:rStyle w:val="Hyperlink"/>
-          <w:rFonts w:ascii="Courier New" w:hAnsi="Courier New" w:cs="Courier New"/>
-          <w:b/>
-          <w:bCs/>
-          <w:color w:val="auto"/>
-          <w:sz w:val="20"/>
-          <w:szCs w:val="20"/>
-          <w:u w:val="none"/>
-        </w:rPr>
-      </w:pPr>
-      <w:r>
-        <w:rPr>
-          <w:b/>
-          <w:bCs/>
-        </w:rPr>
-        <w:t>Common Vulnerability Scoring System</w:t>
-      </w:r>
-      <w:r>
-        <w:rPr>
-          <w:b/>
-          <w:bCs/>
-        </w:rPr>
-        <w:br/>
-      </w:r>
-      <w:hyperlink r:id="rId13" w:history="1">
-        <w:r>
-          <w:rPr>
-            <w:rStyle w:val="Hyperlink"/>
-            <w:rFonts w:ascii="Courier New" w:hAnsi="Courier New" w:cs="Courier New"/>
-            <w:b/>
-            <w:bCs/>
-            <w:color w:val="0070C0"/>
-            <w:sz w:val="20"/>
-            <w:szCs w:val="20"/>
-            <w:u w:val="none"/>
-          </w:rPr>
-          <w:t>https://www.first.org/cvss/</w:t>
-        </w:r>
-      </w:hyperlink>
-    </w:p>
-    <w:p>
-      <w:pPr>
-        <w:numPr>
-          <w:ilvl w:val="0"/>
-          <w:numId w:val="1"/>
-        </w:numPr>
-        <w:ind w:left="360"/>
         <w:rPr>
           <w:rStyle w:val="Hyperlink"/>
           <w:b/>
@@ -2137,7 +2239,7 @@
         </w:rPr>
         <w:br/>
       </w:r>
-      <w:hyperlink r:id="rId14" w:history="1">
+      <w:hyperlink r:id="rId15" w:history="1">
         <w:r>
           <w:rPr>
             <w:rStyle w:val="Hyperlink"/>
@@ -2245,7 +2347,7 @@
         </w:rPr>
         <w:br/>
       </w:r>
-      <w:hyperlink r:id="rId15" w:history="1">
+      <w:hyperlink r:id="rId16" w:history="1">
         <w:r>
           <w:rPr>
             <w:rStyle w:val="Hyperlink"/>
@@ -2300,7 +2402,7 @@
         </w:rPr>
         <w:br/>
       </w:r>
-      <w:hyperlink r:id="rId16" w:history="1">
+      <w:hyperlink r:id="rId17" w:history="1">
         <w:r>
           <w:rPr>
             <w:rStyle w:val="Hyperlink"/>
@@ -2327,17 +2429,200 @@
       </w:r>
     </w:p>
     <w:sectPr>
+      <w:footerReference w:type="even" r:id="rId18"/>
+      <w:footerReference w:type="default" r:id="rId19"/>
       <w:pgSz w:w="12240" w:h="15840"/>
       <w:pgMar w:top="1440" w:right="1440" w:bottom="1440" w:left="1440" w:header="720" w:footer="720" w:gutter="0"/>
       <w:pgNumType w:start="1"/>
       <w:cols w:space="720"/>
+      <w:titlePg/>
     </w:sectPr>
   </w:body>
 </w:document>
 </file>
 
+<file path=word/endnotes.xml><?xml version="1.0" encoding="utf-8"?>
+<w:endnotes xmlns:wpc="http://schemas.microsoft.com/office/word/2010/wordprocessingCanvas" xmlns:cx="http://schemas.microsoft.com/office/drawing/2014/chartex" xmlns:cx1="http://schemas.microsoft.com/office/drawing/2015/9/8/chartex" xmlns:cx2="http://schemas.microsoft.com/office/drawing/2015/10/21/chartex" xmlns:cx3="http://schemas.microsoft.com/office/drawing/2016/5/9/chartex" xmlns:cx4="http://schemas.microsoft.com/office/drawing/2016/5/10/chartex" xmlns:cx5="http://schemas.microsoft.com/office/drawing/2016/5/11/chartex" xmlns:cx6="http://schemas.microsoft.com/office/drawing/2016/5/12/chartex" xmlns:cx7="http://schemas.microsoft.com/office/drawing/2016/5/13/chartex" xmlns:cx8="http://schemas.microsoft.com/office/drawing/2016/5/14/chartex" xmlns:mc="http://schemas.openxmlformats.org/markup-compatibility/2006" xmlns:aink="http://schemas.microsoft.com/office/drawing/2016/ink" xmlns:am3d="http://schemas.microsoft.com/office/drawing/2017/model3d" xmlns:o="urn:schemas-microsoft-com:office:office" xmlns:oel="http://schemas.microsoft.com/office/2019/extlst" xmlns:r="http://schemas.openxmlformats.org/officeDocument/2006/relationships" xmlns:m="http://schemas.openxmlformats.org/officeDocument/2006/math" xmlns:v="urn:schemas-microsoft-com:vml" xmlns:wp14="http://schemas.microsoft.com/office/word/2010/wordprocessingDrawing" xmlns:wp="http://schemas.openxmlformats.org/drawingml/2006/wordprocessingDrawing" xmlns:w10="urn:schemas-microsoft-com:office:word" xmlns:w="http://schemas.openxmlformats.org/wordprocessingml/2006/main" xmlns:w14="http://schemas.microsoft.com/office/word/2010/wordml" xmlns:w15="http://schemas.microsoft.com/office/word/2012/wordml" xmlns:w16cex="http://schemas.microsoft.com/office/word/2018/wordml/cex" xmlns:w16cid="http://schemas.microsoft.com/office/word/2016/wordml/cid" xmlns:w16="http://schemas.microsoft.com/office/word/2018/wordml" xmlns:w16sdtdh="http://schemas.microsoft.com/office/word/2020/wordml/sdtdatahash" xmlns:w16se="http://schemas.microsoft.com/office/word/2015/wordml/symex" xmlns:wpg="http://schemas.microsoft.com/office/word/2010/wordprocessingGroup" xmlns:wpi="http://schemas.microsoft.com/office/word/2010/wordprocessingInk" xmlns:wne="http://schemas.microsoft.com/office/word/2006/wordml" xmlns:wps="http://schemas.microsoft.com/office/word/2010/wordprocessingShape" mc:Ignorable="w14 w15 w16se w16cid w16 w16cex w16sdtdh wp14">
+  <w:endnote w:type="separator" w:id="-1">
+    <w:p>
+      <w:pPr>
+        <w:spacing w:line="240" w:lineRule="auto"/>
+      </w:pPr>
+      <w:r>
+        <w:separator/>
+      </w:r>
+    </w:p>
+  </w:endnote>
+  <w:endnote w:type="continuationSeparator" w:id="0">
+    <w:p>
+      <w:pPr>
+        <w:spacing w:line="240" w:lineRule="auto"/>
+      </w:pPr>
+      <w:r>
+        <w:continuationSeparator/>
+      </w:r>
+    </w:p>
+  </w:endnote>
+</w:endnotes>
+</file>
+
+<file path=word/footer1.xml><?xml version="1.0" encoding="utf-8"?>
+<w:ftr xmlns:wpc="http://schemas.microsoft.com/office/word/2010/wordprocessingCanvas" xmlns:cx="http://schemas.microsoft.com/office/drawing/2014/chartex" xmlns:cx1="http://schemas.microsoft.com/office/drawing/2015/9/8/chartex" xmlns:cx2="http://schemas.microsoft.com/office/drawing/2015/10/21/chartex" xmlns:cx3="http://schemas.microsoft.com/office/drawing/2016/5/9/chartex" xmlns:cx4="http://schemas.microsoft.com/office/drawing/2016/5/10/chartex" xmlns:cx5="http://schemas.microsoft.com/office/drawing/2016/5/11/chartex" xmlns:cx6="http://schemas.microsoft.com/office/drawing/2016/5/12/chartex" xmlns:cx7="http://schemas.microsoft.com/office/drawing/2016/5/13/chartex" xmlns:cx8="http://schemas.microsoft.com/office/drawing/2016/5/14/chartex" xmlns:mc="http://schemas.openxmlformats.org/markup-compatibility/2006" xmlns:aink="http://schemas.microsoft.com/office/drawing/2016/ink" xmlns:am3d="http://schemas.microsoft.com/office/drawing/2017/model3d" xmlns:o="urn:schemas-microsoft-com:office:office" xmlns:oel="http://schemas.microsoft.com/office/2019/extlst" xmlns:r="http://schemas.openxmlformats.org/officeDocument/2006/relationships" xmlns:m="http://schemas.openxmlformats.org/officeDocument/2006/math" xmlns:v="urn:schemas-microsoft-com:vml" xmlns:wp14="http://schemas.microsoft.com/office/word/2010/wordprocessingDrawing" xmlns:wp="http://schemas.openxmlformats.org/drawingml/2006/wordprocessingDrawing" xmlns:w10="urn:schemas-microsoft-com:office:word" xmlns:w="http://schemas.openxmlformats.org/wordprocessingml/2006/main" xmlns:w14="http://schemas.microsoft.com/office/word/2010/wordml" xmlns:w15="http://schemas.microsoft.com/office/word/2012/wordml" xmlns:w16cex="http://schemas.microsoft.com/office/word/2018/wordml/cex" xmlns:w16cid="http://schemas.microsoft.com/office/word/2016/wordml/cid" xmlns:w16="http://schemas.microsoft.com/office/word/2018/wordml" xmlns:w16sdtdh="http://schemas.microsoft.com/office/word/2020/wordml/sdtdatahash" xmlns:w16se="http://schemas.microsoft.com/office/word/2015/wordml/symex" xmlns:wpg="http://schemas.microsoft.com/office/word/2010/wordprocessingGroup" xmlns:wpi="http://schemas.microsoft.com/office/word/2010/wordprocessingInk" xmlns:wne="http://schemas.microsoft.com/office/word/2006/wordml" xmlns:wps="http://schemas.microsoft.com/office/word/2010/wordprocessingShape" mc:Ignorable="w14 w15 w16se w16cid w16 w16cex w16sdtdh wp14">
+  <w:sdt>
+    <w:sdtPr>
+      <w:rPr>
+        <w:rStyle w:val="PageNumber"/>
+      </w:rPr>
+      <w:id w:val="1520738035"/>
+      <w:docPartObj>
+        <w:docPartGallery w:val="Page Numbers (Bottom of Page)"/>
+        <w:docPartUnique/>
+      </w:docPartObj>
+    </w:sdtPr>
+    <w:sdtContent>
+      <w:p>
+        <w:pPr>
+          <w:pStyle w:val="Footer"/>
+          <w:framePr w:wrap="none" w:vAnchor="text" w:hAnchor="margin" w:xAlign="right" w:y="1"/>
+          <w:rPr>
+            <w:rStyle w:val="PageNumber"/>
+          </w:rPr>
+        </w:pPr>
+        <w:r>
+          <w:rPr>
+            <w:rStyle w:val="PageNumber"/>
+          </w:rPr>
+          <w:fldChar w:fldCharType="begin"/>
+        </w:r>
+        <w:r>
+          <w:rPr>
+            <w:rStyle w:val="PageNumber"/>
+          </w:rPr>
+          <w:instrText xml:space="preserve"> PAGE </w:instrText>
+        </w:r>
+        <w:r>
+          <w:rPr>
+            <w:rStyle w:val="PageNumber"/>
+          </w:rPr>
+          <w:fldChar w:fldCharType="separate"/>
+        </w:r>
+        <w:r>
+          <w:rPr>
+            <w:rStyle w:val="PageNumber"/>
+            <w:noProof/>
+          </w:rPr>
+          <w:t>4</w:t>
+        </w:r>
+        <w:r>
+          <w:rPr>
+            <w:rStyle w:val="PageNumber"/>
+          </w:rPr>
+          <w:fldChar w:fldCharType="end"/>
+        </w:r>
+      </w:p>
+    </w:sdtContent>
+  </w:sdt>
+  <w:p>
+    <w:pPr>
+      <w:pStyle w:val="Footer"/>
+      <w:ind w:right="360"/>
+    </w:pPr>
+  </w:p>
+</w:ftr>
+</file>
+
+<file path=word/footer2.xml><?xml version="1.0" encoding="utf-8"?>
+<w:ftr xmlns:wpc="http://schemas.microsoft.com/office/word/2010/wordprocessingCanvas" xmlns:cx="http://schemas.microsoft.com/office/drawing/2014/chartex" xmlns:cx1="http://schemas.microsoft.com/office/drawing/2015/9/8/chartex" xmlns:cx2="http://schemas.microsoft.com/office/drawing/2015/10/21/chartex" xmlns:cx3="http://schemas.microsoft.com/office/drawing/2016/5/9/chartex" xmlns:cx4="http://schemas.microsoft.com/office/drawing/2016/5/10/chartex" xmlns:cx5="http://schemas.microsoft.com/office/drawing/2016/5/11/chartex" xmlns:cx6="http://schemas.microsoft.com/office/drawing/2016/5/12/chartex" xmlns:cx7="http://schemas.microsoft.com/office/drawing/2016/5/13/chartex" xmlns:cx8="http://schemas.microsoft.com/office/drawing/2016/5/14/chartex" xmlns:mc="http://schemas.openxmlformats.org/markup-compatibility/2006" xmlns:aink="http://schemas.microsoft.com/office/drawing/2016/ink" xmlns:am3d="http://schemas.microsoft.com/office/drawing/2017/model3d" xmlns:o="urn:schemas-microsoft-com:office:office" xmlns:oel="http://schemas.microsoft.com/office/2019/extlst" xmlns:r="http://schemas.openxmlformats.org/officeDocument/2006/relationships" xmlns:m="http://schemas.openxmlformats.org/officeDocument/2006/math" xmlns:v="urn:schemas-microsoft-com:vml" xmlns:wp14="http://schemas.microsoft.com/office/word/2010/wordprocessingDrawing" xmlns:wp="http://schemas.openxmlformats.org/drawingml/2006/wordprocessingDrawing" xmlns:w10="urn:schemas-microsoft-com:office:word" xmlns:w="http://schemas.openxmlformats.org/wordprocessingml/2006/main" xmlns:w14="http://schemas.microsoft.com/office/word/2010/wordml" xmlns:w15="http://schemas.microsoft.com/office/word/2012/wordml" xmlns:w16cex="http://schemas.microsoft.com/office/word/2018/wordml/cex" xmlns:w16cid="http://schemas.microsoft.com/office/word/2016/wordml/cid" xmlns:w16="http://schemas.microsoft.com/office/word/2018/wordml" xmlns:w16sdtdh="http://schemas.microsoft.com/office/word/2020/wordml/sdtdatahash" xmlns:w16se="http://schemas.microsoft.com/office/word/2015/wordml/symex" xmlns:wpg="http://schemas.microsoft.com/office/word/2010/wordprocessingGroup" xmlns:wpi="http://schemas.microsoft.com/office/word/2010/wordprocessingInk" xmlns:wne="http://schemas.microsoft.com/office/word/2006/wordml" xmlns:wps="http://schemas.microsoft.com/office/word/2010/wordprocessingShape" mc:Ignorable="w14 w15 w16se w16cid w16 w16cex w16sdtdh wp14">
+  <w:sdt>
+    <w:sdtPr>
+      <w:rPr>
+        <w:rStyle w:val="PageNumber"/>
+      </w:rPr>
+      <w:id w:val="533310088"/>
+      <w:docPartObj>
+        <w:docPartGallery w:val="Page Numbers (Bottom of Page)"/>
+        <w:docPartUnique/>
+      </w:docPartObj>
+    </w:sdtPr>
+    <w:sdtContent>
+      <w:p>
+        <w:pPr>
+          <w:pStyle w:val="Footer"/>
+          <w:framePr w:wrap="none" w:vAnchor="text" w:hAnchor="margin" w:xAlign="right" w:y="1"/>
+          <w:rPr>
+            <w:rStyle w:val="PageNumber"/>
+          </w:rPr>
+        </w:pPr>
+        <w:r>
+          <w:rPr>
+            <w:rStyle w:val="PageNumber"/>
+          </w:rPr>
+          <w:fldChar w:fldCharType="begin"/>
+        </w:r>
+        <w:r>
+          <w:rPr>
+            <w:rStyle w:val="PageNumber"/>
+          </w:rPr>
+          <w:instrText xml:space="preserve"> PAGE </w:instrText>
+        </w:r>
+        <w:r>
+          <w:rPr>
+            <w:rStyle w:val="PageNumber"/>
+          </w:rPr>
+          <w:fldChar w:fldCharType="separate"/>
+        </w:r>
+        <w:r>
+          <w:rPr>
+            <w:rStyle w:val="PageNumber"/>
+            <w:noProof/>
+          </w:rPr>
+          <w:t>6</w:t>
+        </w:r>
+        <w:r>
+          <w:rPr>
+            <w:rStyle w:val="PageNumber"/>
+          </w:rPr>
+          <w:fldChar w:fldCharType="end"/>
+        </w:r>
+      </w:p>
+    </w:sdtContent>
+  </w:sdt>
+  <w:p>
+    <w:pPr>
+      <w:pStyle w:val="Footer"/>
+      <w:ind w:right="360"/>
+    </w:pPr>
+  </w:p>
+</w:ftr>
+</file>
+
+<file path=word/footnotes.xml><?xml version="1.0" encoding="utf-8"?>
+<w:footnotes xmlns:wpc="http://schemas.microsoft.com/office/word/2010/wordprocessingCanvas" xmlns:cx="http://schemas.microsoft.com/office/drawing/2014/chartex" xmlns:cx1="http://schemas.microsoft.com/office/drawing/2015/9/8/chartex" xmlns:cx2="http://schemas.microsoft.com/office/drawing/2015/10/21/chartex" xmlns:cx3="http://schemas.microsoft.com/office/drawing/2016/5/9/chartex" xmlns:cx4="http://schemas.microsoft.com/office/drawing/2016/5/10/chartex" xmlns:cx5="http://schemas.microsoft.com/office/drawing/2016/5/11/chartex" xmlns:cx6="http://schemas.microsoft.com/office/drawing/2016/5/12/chartex" xmlns:cx7="http://schemas.microsoft.com/office/drawing/2016/5/13/chartex" xmlns:cx8="http://schemas.microsoft.com/office/drawing/2016/5/14/chartex" xmlns:mc="http://schemas.openxmlformats.org/markup-compatibility/2006" xmlns:aink="http://schemas.microsoft.com/office/drawing/2016/ink" xmlns:am3d="http://schemas.microsoft.com/office/drawing/2017/model3d" xmlns:o="urn:schemas-microsoft-com:office:office" xmlns:oel="http://schemas.microsoft.com/office/2019/extlst" xmlns:r="http://schemas.openxmlformats.org/officeDocument/2006/relationships" xmlns:m="http://schemas.openxmlformats.org/officeDocument/2006/math" xmlns:v="urn:schemas-microsoft-com:vml" xmlns:wp14="http://schemas.microsoft.com/office/word/2010/wordprocessingDrawing" xmlns:wp="http://schemas.openxmlformats.org/drawingml/2006/wordprocessingDrawing" xmlns:w10="urn:schemas-microsoft-com:office:word" xmlns:w="http://schemas.openxmlformats.org/wordprocessingml/2006/main" xmlns:w14="http://schemas.microsoft.com/office/word/2010/wordml" xmlns:w15="http://schemas.microsoft.com/office/word/2012/wordml" xmlns:w16cex="http://schemas.microsoft.com/office/word/2018/wordml/cex" xmlns:w16cid="http://schemas.microsoft.com/office/word/2016/wordml/cid" xmlns:w16="http://schemas.microsoft.com/office/word/2018/wordml" xmlns:w16sdtdh="http://schemas.microsoft.com/office/word/2020/wordml/sdtdatahash" xmlns:w16se="http://schemas.microsoft.com/office/word/2015/wordml/symex" xmlns:wpg="http://schemas.microsoft.com/office/word/2010/wordprocessingGroup" xmlns:wpi="http://schemas.microsoft.com/office/word/2010/wordprocessingInk" xmlns:wne="http://schemas.microsoft.com/office/word/2006/wordml" xmlns:wps="http://schemas.microsoft.com/office/word/2010/wordprocessingShape" mc:Ignorable="w14 w15 w16se w16cid w16 w16cex w16sdtdh wp14">
+  <w:footnote w:type="separator" w:id="-1">
+    <w:p>
+      <w:pPr>
+        <w:spacing w:line="240" w:lineRule="auto"/>
+      </w:pPr>
+      <w:r>
+        <w:separator/>
+      </w:r>
+    </w:p>
+  </w:footnote>
+  <w:footnote w:type="continuationSeparator" w:id="0">
+    <w:p>
+      <w:pPr>
+        <w:spacing w:line="240" w:lineRule="auto"/>
+      </w:pPr>
+      <w:r>
+        <w:continuationSeparator/>
+      </w:r>
+    </w:p>
+  </w:footnote>
+</w:footnotes>
+</file>
+
 <file path=word/numbering.xml><?xml version="1.0" encoding="utf-8"?>
-<w:numbering xmlns:wpc="http://schemas.microsoft.com/office/word/2010/wordprocessingCanvas" xmlns:cx="http://schemas.microsoft.com/office/drawing/2014/chartex" xmlns:cx1="http://schemas.microsoft.com/office/drawing/2015/9/8/chartex" xmlns:cx2="http://schemas.microsoft.com/office/drawing/2015/10/21/chartex" xmlns:cx3="http://schemas.microsoft.com/office/drawing/2016/5/9/chartex" xmlns:cx4="http://schemas.microsoft.com/office/drawing/2016/5/10/chartex" xmlns:cx5="http://schemas.microsoft.com/office/drawing/2016/5/11/chartex" xmlns:cx6="http://schemas.microsoft.com/office/drawing/2016/5/12/chartex" xmlns:cx7="http://schemas.microsoft.com/office/drawing/2016/5/13/chartex" xmlns:cx8="http://schemas.microsoft.com/office/drawing/2016/5/14/chartex" xmlns:mc="http://schemas.openxmlformats.org/markup-compatibility/2006" xmlns:aink="http://schemas.microsoft.com/office/drawing/2016/ink" xmlns:am3d="http://schemas.microsoft.com/office/drawing/2017/model3d" xmlns:o="urn:schemas-microsoft-com:office:office" xmlns:r="http://schemas.openxmlformats.org/officeDocument/2006/relationships" xmlns:m="http://schemas.openxmlformats.org/officeDocument/2006/math" xmlns:v="urn:schemas-microsoft-com:vml" xmlns:wp14="http://schemas.microsoft.com/office/word/2010/wordprocessingDrawing" xmlns:wp="http://schemas.openxmlformats.org/drawingml/2006/wordprocessingDrawing" xmlns:w10="urn:schemas-microsoft-com:office:word" xmlns:w="http://schemas.openxmlformats.org/wordprocessingml/2006/main" xmlns:w14="http://schemas.microsoft.com/office/word/2010/wordml" xmlns:w15="http://schemas.microsoft.com/office/word/2012/wordml" xmlns:w16cex="http://schemas.microsoft.com/office/word/2018/wordml/cex" xmlns:w16cid="http://schemas.microsoft.com/office/word/2016/wordml/cid" xmlns:w16="http://schemas.microsoft.com/office/word/2018/wordml" xmlns:w16se="http://schemas.microsoft.com/office/word/2015/wordml/symex" xmlns:wpg="http://schemas.microsoft.com/office/word/2010/wordprocessingGroup" xmlns:wpi="http://schemas.microsoft.com/office/word/2010/wordprocessingInk" xmlns:wne="http://schemas.microsoft.com/office/word/2006/wordml" xmlns:wps="http://schemas.microsoft.com/office/word/2010/wordprocessingShape" mc:Ignorable="w14 w15 w16se w16cid w16 w16cex wp14">
+<w:numbering xmlns:wpc="http://schemas.microsoft.com/office/word/2010/wordprocessingCanvas" xmlns:cx="http://schemas.microsoft.com/office/drawing/2014/chartex" xmlns:cx1="http://schemas.microsoft.com/office/drawing/2015/9/8/chartex" xmlns:cx2="http://schemas.microsoft.com/office/drawing/2015/10/21/chartex" xmlns:cx3="http://schemas.microsoft.com/office/drawing/2016/5/9/chartex" xmlns:cx4="http://schemas.microsoft.com/office/drawing/2016/5/10/chartex" xmlns:cx5="http://schemas.microsoft.com/office/drawing/2016/5/11/chartex" xmlns:cx6="http://schemas.microsoft.com/office/drawing/2016/5/12/chartex" xmlns:cx7="http://schemas.microsoft.com/office/drawing/2016/5/13/chartex" xmlns:cx8="http://schemas.microsoft.com/office/drawing/2016/5/14/chartex" xmlns:mc="http://schemas.openxmlformats.org/markup-compatibility/2006" xmlns:aink="http://schemas.microsoft.com/office/drawing/2016/ink" xmlns:am3d="http://schemas.microsoft.com/office/drawing/2017/model3d" xmlns:o="urn:schemas-microsoft-com:office:office" xmlns:oel="http://schemas.microsoft.com/office/2019/extlst" xmlns:r="http://schemas.openxmlformats.org/officeDocument/2006/relationships" xmlns:m="http://schemas.openxmlformats.org/officeDocument/2006/math" xmlns:v="urn:schemas-microsoft-com:vml" xmlns:wp14="http://schemas.microsoft.com/office/word/2010/wordprocessingDrawing" xmlns:wp="http://schemas.openxmlformats.org/drawingml/2006/wordprocessingDrawing" xmlns:w10="urn:schemas-microsoft-com:office:word" xmlns:w="http://schemas.openxmlformats.org/wordprocessingml/2006/main" xmlns:w14="http://schemas.microsoft.com/office/word/2010/wordml" xmlns:w15="http://schemas.microsoft.com/office/word/2012/wordml" xmlns:w16cex="http://schemas.microsoft.com/office/word/2018/wordml/cex" xmlns:w16cid="http://schemas.microsoft.com/office/word/2016/wordml/cid" xmlns:w16="http://schemas.microsoft.com/office/word/2018/wordml" xmlns:w16sdtdh="http://schemas.microsoft.com/office/word/2020/wordml/sdtdatahash" xmlns:w16se="http://schemas.microsoft.com/office/word/2015/wordml/symex" xmlns:wpg="http://schemas.microsoft.com/office/word/2010/wordprocessingGroup" xmlns:wpi="http://schemas.microsoft.com/office/word/2010/wordprocessingInk" xmlns:wne="http://schemas.microsoft.com/office/word/2006/wordml" xmlns:wps="http://schemas.microsoft.com/office/word/2010/wordprocessingShape" mc:Ignorable="w14 w15 w16se w16cid w16 w16cex w16sdtdh wp14">
   <w:abstractNum w:abstractNumId="0" w15:restartNumberingAfterBreak="0">
     <w:nsid w:val="16F03ACD"/>
     <w:multiLevelType w:val="multilevel"/>
@@ -2904,26 +3189,26 @@
       </w:rPr>
     </w:lvl>
   </w:abstractNum>
-  <w:num w:numId="1">
+  <w:num w:numId="1" w16cid:durableId="699092187">
     <w:abstractNumId w:val="2"/>
   </w:num>
-  <w:num w:numId="2">
+  <w:num w:numId="2" w16cid:durableId="1446844991">
     <w:abstractNumId w:val="1"/>
   </w:num>
-  <w:num w:numId="3">
+  <w:num w:numId="3" w16cid:durableId="785123377">
     <w:abstractNumId w:val="3"/>
   </w:num>
-  <w:num w:numId="4">
+  <w:num w:numId="4" w16cid:durableId="1273393924">
     <w:abstractNumId w:val="0"/>
   </w:num>
-  <w:num w:numId="5">
+  <w:num w:numId="5" w16cid:durableId="569387563">
     <w:abstractNumId w:val="4"/>
   </w:num>
 </w:numbering>
 </file>
 
 <file path=word/styles.xml><?xml version="1.0" encoding="utf-8"?>
-<w:styles xmlns:mc="http://schemas.openxmlformats.org/markup-compatibility/2006" xmlns:r="http://schemas.openxmlformats.org/officeDocument/2006/relationships" xmlns:w="http://schemas.openxmlformats.org/wordprocessingml/2006/main" xmlns:w14="http://schemas.microsoft.com/office/word/2010/wordml" xmlns:w15="http://schemas.microsoft.com/office/word/2012/wordml" xmlns:w16cex="http://schemas.microsoft.com/office/word/2018/wordml/cex" xmlns:w16cid="http://schemas.microsoft.com/office/word/2016/wordml/cid" xmlns:w16="http://schemas.microsoft.com/office/word/2018/wordml" xmlns:w16se="http://schemas.microsoft.com/office/word/2015/wordml/symex" mc:Ignorable="w14 w15 w16se w16cid w16 w16cex">
+<w:styles xmlns:mc="http://schemas.openxmlformats.org/markup-compatibility/2006" xmlns:r="http://schemas.openxmlformats.org/officeDocument/2006/relationships" xmlns:w="http://schemas.openxmlformats.org/wordprocessingml/2006/main" xmlns:w14="http://schemas.microsoft.com/office/word/2010/wordml" xmlns:w15="http://schemas.microsoft.com/office/word/2012/wordml" xmlns:w16cex="http://schemas.microsoft.com/office/word/2018/wordml/cex" xmlns:w16cid="http://schemas.microsoft.com/office/word/2016/wordml/cid" xmlns:w16="http://schemas.microsoft.com/office/word/2018/wordml" xmlns:w16sdtdh="http://schemas.microsoft.com/office/word/2020/wordml/sdtdatahash" xmlns:w16se="http://schemas.microsoft.com/office/word/2015/wordml/symex" mc:Ignorable="w14 w15 w16se w16cid w16 w16cex w16sdtdh">
   <w:docDefaults>
     <w:rPrDefault>
       <w:rPr>
@@ -3721,6 +4006,70 @@
       <w:szCs w:val="24"/>
     </w:rPr>
   </w:style>
+  <w:style w:type="character" w:styleId="FollowedHyperlink">
+    <w:name w:val="FollowedHyperlink"/>
+    <w:basedOn w:val="DefaultParagraphFont"/>
+    <w:uiPriority w:val="99"/>
+    <w:semiHidden/>
+    <w:unhideWhenUsed/>
+    <w:rsid w:val="007D0B70"/>
+    <w:rPr>
+      <w:color w:val="800080" w:themeColor="followedHyperlink"/>
+      <w:u w:val="single"/>
+    </w:rPr>
+  </w:style>
+  <w:style w:type="paragraph" w:styleId="Header">
+    <w:name w:val="header"/>
+    <w:basedOn w:val="Normal"/>
+    <w:link w:val="HeaderChar"/>
+    <w:uiPriority w:val="99"/>
+    <w:unhideWhenUsed/>
+    <w:rsid w:val="00C42DB3"/>
+    <w:pPr>
+      <w:tabs>
+        <w:tab w:val="center" w:pos="4680"/>
+        <w:tab w:val="right" w:pos="9360"/>
+      </w:tabs>
+      <w:spacing w:line="240" w:lineRule="auto"/>
+    </w:pPr>
+  </w:style>
+  <w:style w:type="character" w:customStyle="1" w:styleId="HeaderChar">
+    <w:name w:val="Header Char"/>
+    <w:basedOn w:val="DefaultParagraphFont"/>
+    <w:link w:val="Header"/>
+    <w:uiPriority w:val="99"/>
+    <w:rsid w:val="00C42DB3"/>
+  </w:style>
+  <w:style w:type="paragraph" w:styleId="Footer">
+    <w:name w:val="footer"/>
+    <w:basedOn w:val="Normal"/>
+    <w:link w:val="FooterChar"/>
+    <w:uiPriority w:val="99"/>
+    <w:unhideWhenUsed/>
+    <w:rsid w:val="00C42DB3"/>
+    <w:pPr>
+      <w:tabs>
+        <w:tab w:val="center" w:pos="4680"/>
+        <w:tab w:val="right" w:pos="9360"/>
+      </w:tabs>
+      <w:spacing w:line="240" w:lineRule="auto"/>
+    </w:pPr>
+  </w:style>
+  <w:style w:type="character" w:customStyle="1" w:styleId="FooterChar">
+    <w:name w:val="Footer Char"/>
+    <w:basedOn w:val="DefaultParagraphFont"/>
+    <w:link w:val="Footer"/>
+    <w:uiPriority w:val="99"/>
+    <w:rsid w:val="00C42DB3"/>
+  </w:style>
+  <w:style w:type="character" w:styleId="PageNumber">
+    <w:name w:val="page number"/>
+    <w:basedOn w:val="DefaultParagraphFont"/>
+    <w:uiPriority w:val="99"/>
+    <w:semiHidden/>
+    <w:unhideWhenUsed/>
+    <w:rsid w:val="00C42DB3"/>
+  </w:style>
 </w:styles>
 </file>
 

</xml_diff>

<commit_message>
updated Threat Prioritization Plan slicing diagram (likelihood/impact) and explanation
</commit_message>
<xml_diff>
--- a/source/reference_documents/secondary_documents/foundation phase/Threat Prioritization Plan/Threat Prioritization Plan.docx
+++ b/source/reference_documents/secondary_documents/foundation phase/Threat Prioritization Plan/Threat Prioritization Plan.docx
@@ -31,7 +31,7 @@
         <w:t>1</w:t>
       </w:r>
       <w:r>
-        <w:t>1</w:t>
+        <w:t>2</w:t>
       </w:r>
     </w:p>
     <w:p>
@@ -51,7 +51,7 @@
         <w:rPr>
           <w:noProof/>
         </w:rPr>
-        <w:t>9/8/23 9:40 AM</w:t>
+        <w:t>9/18/23 10:02 AM</w:t>
       </w:r>
       <w:r>
         <w:fldChar w:fldCharType="end"/>
@@ -1620,9 +1620,9 @@
           <w:noProof/>
         </w:rPr>
         <w:drawing>
-          <wp:inline distT="114300" distB="114300" distL="114300" distR="114300" wp14:anchorId="54C1241E" wp14:editId="5F8B99A0">
-            <wp:extent cx="5918763" cy="3683000"/>
-            <wp:effectExtent l="0" t="0" r="0" b="0"/>
+          <wp:inline distT="114300" distB="114300" distL="114300" distR="114300" wp14:anchorId="54C1241E" wp14:editId="5AAAB85A">
+            <wp:extent cx="5918763" cy="3681181"/>
+            <wp:effectExtent l="0" t="0" r="0" b="1905"/>
             <wp:docPr id="1" name="image2.png"/>
             <wp:cNvGraphicFramePr/>
             <a:graphic xmlns:a="http://schemas.openxmlformats.org/drawingml/2006/main">
@@ -1647,7 +1647,7 @@
                   <pic:spPr>
                     <a:xfrm>
                       <a:off x="0" y="0"/>
-                      <a:ext cx="5918763" cy="3683000"/>
+                      <a:ext cx="5918763" cy="3681181"/>
                     </a:xfrm>
                     <a:prstGeom prst="rect">
                       <a:avLst/>
@@ -1742,19 +1742,49 @@
         <w:jc w:val="both"/>
       </w:pPr>
       <w:r>
-        <w:t xml:space="preserve">Here we are showing both the values from ranking and risk as continuous. The level of risk control is also shown as continuous from white (completely controlled) to black (completely uncontrolled). In practice, risk is quantized (for example: negligible, minor, major, catastrophic). Rank is also not truly continuous as with CVSS we see 101 discrete ranks produced ([0.0, 10.0] in 0.1 steps). Finally, our desire is to bisect the space by choosing a minimum level of acceptable risk. This yields a line through the exploitability-severity space above which threats are deemed to be </w:t>
-      </w:r>
-      <w:r>
-        <w:t>“</w:t>
+        <w:t>Here we are showing the values from ranking</w:t>
+      </w:r>
+      <w:r>
+        <w:t xml:space="preserve"> (likelihood)</w:t>
+      </w:r>
+      <w:r>
+        <w:t xml:space="preserve"> and risk</w:t>
+      </w:r>
+      <w:r>
+        <w:t>ing (impact)</w:t>
+      </w:r>
+      <w:r>
+        <w:t xml:space="preserve"> as continuous. The level of risk control is also shown as continuous from white (completely controlled) to black (completely uncontrolled). In practice, </w:t>
+      </w:r>
+      <w:r>
+        <w:t xml:space="preserve">all of these values are </w:t>
+      </w:r>
+      <w:r>
+        <w:t>quantized. Finally, our desire is to bisect the space by choosing a minimum level of acceptable risk. This yields a line</w:t>
+      </w:r>
+      <w:r>
+        <w:t xml:space="preserve"> (risk appetite)</w:t>
+      </w:r>
+      <w:r>
+        <w:t xml:space="preserve"> through the exploitability-severity space above which threats are deemed to be</w:t>
+      </w:r>
+      <w:r>
+        <w:t xml:space="preserve"> uncontrolled</w:t>
+      </w:r>
+      <w:r>
+        <w:t xml:space="preserve"> </w:t>
+      </w:r>
+      <w:r>
+        <w:t>(</w:t>
       </w:r>
       <w:r>
         <w:t>in need of mitigation</w:t>
       </w:r>
       <w:r>
-        <w:t>”</w:t>
-      </w:r>
-      <w:r>
-        <w:t xml:space="preserve"> (indicated with the red line and arrow).</w:t>
+        <w:t>), as</w:t>
+      </w:r>
+      <w:r>
+        <w:t xml:space="preserve"> indicated with the red line and arrow.</w:t>
       </w:r>
     </w:p>
     <w:p>

</xml_diff>

<commit_message>
updated Threat Prioritization Plan secondary document to add material addressing multiple risk domains.
</commit_message>
<xml_diff>
--- a/source/reference_documents/secondary_documents/foundation phase/Threat Prioritization Plan/Threat Prioritization Plan.docx
+++ b/source/reference_documents/secondary_documents/foundation phase/Threat Prioritization Plan/Threat Prioritization Plan.docx
@@ -31,7 +31,7 @@
         <w:t>1</w:t>
       </w:r>
       <w:r>
-        <w:t>2</w:t>
+        <w:t>3</w:t>
       </w:r>
     </w:p>
     <w:p>
@@ -51,7 +51,7 @@
         <w:rPr>
           <w:noProof/>
         </w:rPr>
-        <w:t>9/18/23 10:02 AM</w:t>
+        <w:t>9/19/23 10:41 AM</w:t>
       </w:r>
       <w:r>
         <w:fldChar w:fldCharType="end"/>
@@ -1459,8 +1459,8 @@
           <w:noProof/>
         </w:rPr>
         <w:drawing>
-          <wp:inline distT="0" distB="0" distL="0" distR="0" wp14:anchorId="1016644D" wp14:editId="445781B1">
-            <wp:extent cx="4931818" cy="4521687"/>
+          <wp:inline distT="0" distB="0" distL="0" distR="0" wp14:anchorId="1016644D" wp14:editId="3FB951CD">
+            <wp:extent cx="4931410" cy="4521313"/>
             <wp:effectExtent l="0" t="0" r="0" b="0"/>
             <wp:docPr id="5" name="Picture 5"/>
             <wp:cNvGraphicFramePr>
@@ -1488,7 +1488,7 @@
                   <pic:spPr>
                     <a:xfrm>
                       <a:off x="0" y="0"/>
-                      <a:ext cx="4931818" cy="4521687"/>
+                      <a:ext cx="4933050" cy="4522817"/>
                     </a:xfrm>
                     <a:prstGeom prst="rect">
                       <a:avLst/>
@@ -1965,6 +1965,524 @@
       </w:pPr>
       <w:r>
         <w:lastRenderedPageBreak/>
+        <w:t>Multi-risk Domain Considerations</w:t>
+      </w:r>
+    </w:p>
+    <w:p>
+      <w:pPr>
+        <w:jc w:val="both"/>
+      </w:pPr>
+      <w:r>
+        <w:t xml:space="preserve">In those situations where multiple risk domains need to be taken into consideration, such as those specified in </w:t>
+      </w:r>
+      <w:r>
+        <w:rPr>
+          <w:b/>
+          <w:bCs/>
+        </w:rPr>
+        <w:t>EVITA</w:t>
+      </w:r>
+      <w:r>
+        <w:t xml:space="preserve"> </w:t>
+      </w:r>
+      <w:r>
+        <w:rPr>
+          <w:b/>
+          <w:bCs/>
+          <w:color w:val="0070C0"/>
+          <w:vertAlign w:val="superscript"/>
+        </w:rPr>
+        <w:t>[11]</w:t>
+      </w:r>
+      <w:r>
+        <w:t>, t</w:t>
+      </w:r>
+      <w:r>
+        <w:t>he following diagram illustrates the process to be used:</w:t>
+      </w:r>
+    </w:p>
+    <w:p>
+      <w:pPr>
+        <w:pStyle w:val="Heading2"/>
+        <w:jc w:val="center"/>
+      </w:pPr>
+      <w:r>
+        <w:rPr>
+          <w:noProof/>
+        </w:rPr>
+        <w:drawing>
+          <wp:inline distT="0" distB="0" distL="0" distR="0" wp14:anchorId="6287FB68" wp14:editId="17052934">
+            <wp:extent cx="5943600" cy="3829685"/>
+            <wp:effectExtent l="0" t="0" r="0" b="5715"/>
+            <wp:docPr id="562571959" name="Picture 1"/>
+            <wp:cNvGraphicFramePr>
+              <a:graphicFrameLocks xmlns:a="http://schemas.openxmlformats.org/drawingml/2006/main" noChangeAspect="1"/>
+            </wp:cNvGraphicFramePr>
+            <a:graphic xmlns:a="http://schemas.openxmlformats.org/drawingml/2006/main">
+              <a:graphicData uri="http://schemas.openxmlformats.org/drawingml/2006/picture">
+                <pic:pic xmlns:pic="http://schemas.openxmlformats.org/drawingml/2006/picture">
+                  <pic:nvPicPr>
+                    <pic:cNvPr id="562571959" name="Picture 562571959"/>
+                    <pic:cNvPicPr/>
+                  </pic:nvPicPr>
+                  <pic:blipFill>
+                    <a:blip r:embed="rId14" cstate="print">
+                      <a:extLst>
+                        <a:ext uri="{28A0092B-C50C-407E-A947-70E740481C1C}">
+                          <a14:useLocalDpi xmlns:a14="http://schemas.microsoft.com/office/drawing/2010/main" val="0"/>
+                        </a:ext>
+                      </a:extLst>
+                    </a:blip>
+                    <a:stretch>
+                      <a:fillRect/>
+                    </a:stretch>
+                  </pic:blipFill>
+                  <pic:spPr>
+                    <a:xfrm>
+                      <a:off x="0" y="0"/>
+                      <a:ext cx="5943600" cy="3829685"/>
+                    </a:xfrm>
+                    <a:prstGeom prst="rect">
+                      <a:avLst/>
+                    </a:prstGeom>
+                  </pic:spPr>
+                </pic:pic>
+              </a:graphicData>
+            </a:graphic>
+          </wp:inline>
+        </w:drawing>
+      </w:r>
+    </w:p>
+    <w:p>
+      <w:pPr>
+        <w:rPr>
+          <w:sz w:val="40"/>
+          <w:szCs w:val="40"/>
+        </w:rPr>
+      </w:pPr>
+      <w:r>
+        <w:t>Here we see that in addition to the risk and slicing processes being replicated for each of the risk domain, the output of these must be consolidated and the threat de-duplicated.</w:t>
+      </w:r>
+      <w:r>
+        <w:br w:type="page"/>
+      </w:r>
+    </w:p>
+    <w:p>
+      <w:pPr>
+        <w:pStyle w:val="Heading2"/>
+      </w:pPr>
+      <w:r>
+        <w:lastRenderedPageBreak/>
+        <w:t>Consolidate Risk Domains</w:t>
+      </w:r>
+    </w:p>
+    <w:p/>
+    <w:tbl>
+      <w:tblPr>
+        <w:tblStyle w:val="a3"/>
+        <w:tblW w:w="6470" w:type="dxa"/>
+        <w:tblBorders>
+          <w:top w:val="single" w:sz="8" w:space="0" w:color="000000"/>
+          <w:left w:val="single" w:sz="8" w:space="0" w:color="000000"/>
+          <w:bottom w:val="single" w:sz="8" w:space="0" w:color="000000"/>
+          <w:right w:val="single" w:sz="8" w:space="0" w:color="000000"/>
+          <w:insideH w:val="single" w:sz="8" w:space="0" w:color="000000"/>
+          <w:insideV w:val="single" w:sz="8" w:space="0" w:color="000000"/>
+        </w:tblBorders>
+        <w:tblLayout w:type="fixed"/>
+        <w:tblLook w:val="0600" w:firstRow="0" w:lastRow="0" w:firstColumn="0" w:lastColumn="0" w:noHBand="1" w:noVBand="1"/>
+      </w:tblPr>
+      <w:tblGrid>
+        <w:gridCol w:w="1520"/>
+        <w:gridCol w:w="4950"/>
+      </w:tblGrid>
+      <w:tr>
+        <w:tc>
+          <w:tcPr>
+            <w:tcW w:w="1520" w:type="dxa"/>
+            <w:shd w:val="clear" w:color="auto" w:fill="auto"/>
+            <w:tcMar>
+              <w:top w:w="100" w:type="dxa"/>
+              <w:left w:w="100" w:type="dxa"/>
+              <w:bottom w:w="100" w:type="dxa"/>
+              <w:right w:w="100" w:type="dxa"/>
+            </w:tcMar>
+            <w:vAlign w:val="center"/>
+          </w:tcPr>
+          <w:p>
+            <w:pPr>
+              <w:widowControl w:val="0"/>
+              <w:spacing w:line="240" w:lineRule="auto"/>
+              <w:jc w:val="right"/>
+              <w:rPr>
+                <w:b/>
+                <w:bCs/>
+              </w:rPr>
+            </w:pPr>
+            <w:r>
+              <w:rPr>
+                <w:b/>
+                <w:bCs/>
+              </w:rPr>
+              <w:t>Inputs</w:t>
+            </w:r>
+          </w:p>
+        </w:tc>
+        <w:tc>
+          <w:tcPr>
+            <w:tcW w:w="4950" w:type="dxa"/>
+            <w:shd w:val="clear" w:color="auto" w:fill="auto"/>
+            <w:tcMar>
+              <w:top w:w="100" w:type="dxa"/>
+              <w:left w:w="100" w:type="dxa"/>
+              <w:bottom w:w="100" w:type="dxa"/>
+              <w:right w:w="100" w:type="dxa"/>
+            </w:tcMar>
+          </w:tcPr>
+          <w:p>
+            <w:pPr>
+              <w:widowControl w:val="0"/>
+              <w:spacing w:line="240" w:lineRule="auto"/>
+            </w:pPr>
+            <w:r>
+              <w:t>Uncontrolled threats (all domains)</w:t>
+            </w:r>
+          </w:p>
+          <w:p>
+            <w:pPr>
+              <w:widowControl w:val="0"/>
+              <w:spacing w:line="240" w:lineRule="auto"/>
+            </w:pPr>
+            <w:r>
+              <w:t>Threat reports (all domains)</w:t>
+            </w:r>
+          </w:p>
+        </w:tc>
+      </w:tr>
+      <w:tr>
+        <w:tc>
+          <w:tcPr>
+            <w:tcW w:w="1520" w:type="dxa"/>
+            <w:shd w:val="clear" w:color="auto" w:fill="auto"/>
+            <w:tcMar>
+              <w:top w:w="100" w:type="dxa"/>
+              <w:left w:w="100" w:type="dxa"/>
+              <w:bottom w:w="100" w:type="dxa"/>
+              <w:right w:w="100" w:type="dxa"/>
+            </w:tcMar>
+            <w:vAlign w:val="center"/>
+          </w:tcPr>
+          <w:p>
+            <w:pPr>
+              <w:widowControl w:val="0"/>
+              <w:spacing w:line="240" w:lineRule="auto"/>
+              <w:jc w:val="right"/>
+              <w:rPr>
+                <w:b/>
+                <w:bCs/>
+              </w:rPr>
+            </w:pPr>
+            <w:r>
+              <w:rPr>
+                <w:b/>
+                <w:bCs/>
+              </w:rPr>
+              <w:t>Outputs</w:t>
+            </w:r>
+          </w:p>
+        </w:tc>
+        <w:tc>
+          <w:tcPr>
+            <w:tcW w:w="4950" w:type="dxa"/>
+            <w:shd w:val="clear" w:color="auto" w:fill="auto"/>
+            <w:tcMar>
+              <w:top w:w="100" w:type="dxa"/>
+              <w:left w:w="100" w:type="dxa"/>
+              <w:bottom w:w="100" w:type="dxa"/>
+              <w:right w:w="100" w:type="dxa"/>
+            </w:tcMar>
+          </w:tcPr>
+          <w:p>
+            <w:pPr>
+              <w:widowControl w:val="0"/>
+              <w:spacing w:line="240" w:lineRule="auto"/>
+            </w:pPr>
+            <w:r>
+              <w:t>Consolidated uncontrolled threats</w:t>
+            </w:r>
+          </w:p>
+          <w:p>
+            <w:pPr>
+              <w:widowControl w:val="0"/>
+              <w:spacing w:line="240" w:lineRule="auto"/>
+            </w:pPr>
+            <w:r>
+              <w:t>Consolidated</w:t>
+            </w:r>
+            <w:r>
+              <w:t xml:space="preserve"> threat report</w:t>
+            </w:r>
+          </w:p>
+        </w:tc>
+      </w:tr>
+      <w:tr>
+        <w:tc>
+          <w:tcPr>
+            <w:tcW w:w="1520" w:type="dxa"/>
+            <w:shd w:val="clear" w:color="auto" w:fill="auto"/>
+            <w:tcMar>
+              <w:top w:w="100" w:type="dxa"/>
+              <w:left w:w="100" w:type="dxa"/>
+              <w:bottom w:w="100" w:type="dxa"/>
+              <w:right w:w="100" w:type="dxa"/>
+            </w:tcMar>
+            <w:vAlign w:val="center"/>
+          </w:tcPr>
+          <w:p>
+            <w:pPr>
+              <w:widowControl w:val="0"/>
+              <w:spacing w:line="240" w:lineRule="auto"/>
+              <w:jc w:val="right"/>
+              <w:rPr>
+                <w:b/>
+                <w:bCs/>
+              </w:rPr>
+            </w:pPr>
+            <w:r>
+              <w:rPr>
+                <w:b/>
+                <w:bCs/>
+              </w:rPr>
+              <w:t>Participants</w:t>
+            </w:r>
+          </w:p>
+        </w:tc>
+        <w:tc>
+          <w:tcPr>
+            <w:tcW w:w="4950" w:type="dxa"/>
+            <w:shd w:val="clear" w:color="auto" w:fill="auto"/>
+            <w:tcMar>
+              <w:top w:w="100" w:type="dxa"/>
+              <w:left w:w="100" w:type="dxa"/>
+              <w:bottom w:w="100" w:type="dxa"/>
+              <w:right w:w="100" w:type="dxa"/>
+            </w:tcMar>
+          </w:tcPr>
+          <w:p>
+            <w:pPr>
+              <w:widowControl w:val="0"/>
+              <w:spacing w:line="240" w:lineRule="auto"/>
+            </w:pPr>
+            <w:r>
+              <w:t>Security</w:t>
+            </w:r>
+            <w:r>
+              <w:t xml:space="preserve"> SME</w:t>
+            </w:r>
+          </w:p>
+        </w:tc>
+      </w:tr>
+    </w:tbl>
+    <w:p/>
+    <w:p>
+      <w:pPr>
+        <w:jc w:val="center"/>
+      </w:pPr>
+      <w:r>
+        <w:rPr>
+          <w:noProof/>
+        </w:rPr>
+        <w:drawing>
+          <wp:inline distT="0" distB="0" distL="0" distR="0" wp14:anchorId="04A275D5" wp14:editId="7DCF3233">
+            <wp:extent cx="5756434" cy="4514850"/>
+            <wp:effectExtent l="0" t="0" r="0" b="0"/>
+            <wp:docPr id="83880052" name="Picture 83880052"/>
+            <wp:cNvGraphicFramePr>
+              <a:graphicFrameLocks xmlns:a="http://schemas.openxmlformats.org/drawingml/2006/main" noChangeAspect="1"/>
+            </wp:cNvGraphicFramePr>
+            <a:graphic xmlns:a="http://schemas.openxmlformats.org/drawingml/2006/main">
+              <a:graphicData uri="http://schemas.openxmlformats.org/drawingml/2006/picture">
+                <pic:pic xmlns:pic="http://schemas.openxmlformats.org/drawingml/2006/picture">
+                  <pic:nvPicPr>
+                    <pic:cNvPr id="83880052" name="Picture 83880052"/>
+                    <pic:cNvPicPr/>
+                  </pic:nvPicPr>
+                  <pic:blipFill>
+                    <a:blip r:embed="rId15">
+                      <a:extLst>
+                        <a:ext uri="{28A0092B-C50C-407E-A947-70E740481C1C}">
+                          <a14:useLocalDpi xmlns:a14="http://schemas.microsoft.com/office/drawing/2010/main" val="0"/>
+                        </a:ext>
+                      </a:extLst>
+                    </a:blip>
+                    <a:stretch>
+                      <a:fillRect/>
+                    </a:stretch>
+                  </pic:blipFill>
+                  <pic:spPr>
+                    <a:xfrm>
+                      <a:off x="0" y="0"/>
+                      <a:ext cx="5805959" cy="4553693"/>
+                    </a:xfrm>
+                    <a:prstGeom prst="rect">
+                      <a:avLst/>
+                    </a:prstGeom>
+                  </pic:spPr>
+                </pic:pic>
+              </a:graphicData>
+            </a:graphic>
+          </wp:inline>
+        </w:drawing>
+      </w:r>
+    </w:p>
+    <w:p/>
+    <w:p>
+      <w:pPr>
+        <w:spacing w:after="240"/>
+        <w:jc w:val="both"/>
+      </w:pPr>
+      <w:r>
+        <w:t xml:space="preserve">The </w:t>
+      </w:r>
+      <w:r>
+        <w:rPr>
+          <w:b/>
+          <w:bCs/>
+        </w:rPr>
+        <w:t>uncontrolled threats</w:t>
+      </w:r>
+      <w:r>
+        <w:t xml:space="preserve"> and </w:t>
+      </w:r>
+      <w:r>
+        <w:rPr>
+          <w:b/>
+          <w:bCs/>
+        </w:rPr>
+        <w:t>threat reports</w:t>
+      </w:r>
+      <w:r>
+        <w:t xml:space="preserve"> from all risk domains </w:t>
+      </w:r>
+      <w:r>
+        <w:t xml:space="preserve">are </w:t>
+      </w:r>
+      <w:r>
+        <w:t>consolidated</w:t>
+      </w:r>
+      <w:r>
+        <w:t xml:space="preserve"> by the </w:t>
+      </w:r>
+      <w:r>
+        <w:t>security</w:t>
+      </w:r>
+      <w:r>
+        <w:t xml:space="preserve"> SM</w:t>
+      </w:r>
+      <w:r>
+        <w:t>E</w:t>
+      </w:r>
+      <w:r>
+        <w:t>.</w:t>
+      </w:r>
+      <w:r>
+        <w:t xml:space="preserve"> This results in the creation of a set of </w:t>
+      </w:r>
+      <w:r>
+        <w:rPr>
+          <w:b/>
+          <w:bCs/>
+        </w:rPr>
+        <w:t>consolidated uncontrolled threats</w:t>
+      </w:r>
+      <w:r>
+        <w:t xml:space="preserve"> and</w:t>
+      </w:r>
+      <w:r>
+        <w:t xml:space="preserve"> </w:t>
+      </w:r>
+      <w:r>
+        <w:t>a</w:t>
+      </w:r>
+      <w:r>
+        <w:t xml:space="preserve"> </w:t>
+      </w:r>
+      <w:r>
+        <w:rPr>
+          <w:b/>
+          <w:bCs/>
+        </w:rPr>
+        <w:t>consolidated</w:t>
+      </w:r>
+      <w:r>
+        <w:rPr>
+          <w:b/>
+          <w:bCs/>
+        </w:rPr>
+        <w:t xml:space="preserve"> threat report</w:t>
+      </w:r>
+      <w:r>
+        <w:t>.</w:t>
+      </w:r>
+      <w:r>
+        <w:t xml:space="preserve"> The consolidated uncontrolled threats are entered into the </w:t>
+      </w:r>
+      <w:r>
+        <w:rPr>
+          <w:b/>
+          <w:bCs/>
+        </w:rPr>
+        <w:t>issue tracking system</w:t>
+      </w:r>
+      <w:r>
+        <w:t>.</w:t>
+      </w:r>
+    </w:p>
+    <w:p>
+      <w:pPr>
+        <w:spacing w:after="240"/>
+        <w:ind w:left="720" w:hanging="720"/>
+        <w:jc w:val="both"/>
+      </w:pPr>
+      <w:r>
+        <w:rPr>
+          <w:b/>
+          <w:bCs/>
+          <w:color w:val="0070C0"/>
+        </w:rPr>
+        <w:t>Note:</w:t>
+      </w:r>
+      <w:r>
+        <w:tab/>
+      </w:r>
+      <w:r>
+        <w:t>The consolidated uncontrolled threats should be deduplicated</w:t>
+      </w:r>
+      <w:r>
+        <w:rPr>
+          <w:b/>
+          <w:bCs/>
+        </w:rPr>
+        <w:t>.</w:t>
+      </w:r>
+    </w:p>
+    <w:p>
+      <w:pPr>
+        <w:rPr>
+          <w:sz w:val="40"/>
+          <w:szCs w:val="40"/>
+        </w:rPr>
+      </w:pPr>
+      <w:r>
+        <w:br w:type="page"/>
+      </w:r>
+    </w:p>
+    <w:p>
+      <w:pPr>
+        <w:pStyle w:val="Heading1"/>
+      </w:pPr>
+      <w:r>
+        <w:lastRenderedPageBreak/>
         <w:t>References</w:t>
       </w:r>
     </w:p>
@@ -1997,7 +2515,7 @@
           <w:szCs w:val="20"/>
         </w:rPr>
       </w:pPr>
-      <w:hyperlink r:id="rId14" w:history="1">
+      <w:hyperlink r:id="rId16" w:history="1">
         <w:r>
           <w:rPr>
             <w:rStyle w:val="Hyperlink"/>
@@ -2113,7 +2631,7 @@
         </w:rPr>
         <w:br/>
       </w:r>
-      <w:hyperlink r:id="rId15" w:history="1">
+      <w:hyperlink r:id="rId17" w:history="1">
         <w:r>
           <w:rPr>
             <w:rStyle w:val="Hyperlink"/>
@@ -2214,7 +2732,7 @@
         </w:rPr>
         <w:br/>
       </w:r>
-      <w:hyperlink r:id="rId16" w:history="1">
+      <w:hyperlink r:id="rId18" w:history="1">
         <w:r>
           <w:rPr>
             <w:rStyle w:val="Hyperlink"/>
@@ -2322,7 +2840,7 @@
         </w:rPr>
         <w:br/>
       </w:r>
-      <w:hyperlink r:id="rId17" w:history="1">
+      <w:hyperlink r:id="rId19" w:history="1">
         <w:r>
           <w:rPr>
             <w:rStyle w:val="Hyperlink"/>
@@ -2377,7 +2895,7 @@
         </w:rPr>
         <w:br/>
       </w:r>
-      <w:hyperlink r:id="rId18" w:history="1">
+      <w:hyperlink r:id="rId20" w:history="1">
         <w:r>
           <w:rPr>
             <w:rStyle w:val="Hyperlink"/>
@@ -2388,7 +2906,31 @@
             <w:szCs w:val="20"/>
             <w:lang w:val="en-US"/>
           </w:rPr>
-          <w:t>https://www.fda.gov/regulatory-information/search-fda-guidance-documents/postmarket-management-cybersecurity-medical-devices</w:t>
+          <w:t>https://www.fda.gov/regulatory-information/search-fda-guidance-documents/postmarket-management-cybersecurity-medical-de</w:t>
+        </w:r>
+        <w:r>
+          <w:rPr>
+            <w:rStyle w:val="Hyperlink"/>
+            <w:rFonts w:ascii="Courier New" w:hAnsi="Courier New" w:cs="Courier New"/>
+            <w:b/>
+            <w:bCs/>
+            <w:sz w:val="20"/>
+            <w:szCs w:val="20"/>
+            <w:lang w:val="en-US"/>
+          </w:rPr>
+          <w:t>v</w:t>
+        </w:r>
+        <w:r>
+          <w:rPr>
+            <w:rStyle w:val="Hyperlink"/>
+            <w:rFonts w:ascii="Courier New" w:hAnsi="Courier New" w:cs="Courier New"/>
+            <w:b/>
+            <w:bCs/>
+            <w:sz w:val="20"/>
+            <w:szCs w:val="20"/>
+            <w:lang w:val="en-US"/>
+          </w:rPr>
+          <w:t>ices</w:t>
         </w:r>
       </w:hyperlink>
       <w:r>
@@ -2403,10 +2945,65 @@
         <w:t xml:space="preserve"> </w:t>
       </w:r>
     </w:p>
+    <w:p>
+      <w:pPr>
+        <w:numPr>
+          <w:ilvl w:val="0"/>
+          <w:numId w:val="1"/>
+        </w:numPr>
+        <w:ind w:left="360"/>
+        <w:rPr>
+          <w:b/>
+          <w:bCs/>
+          <w:lang w:val="en-US"/>
+        </w:rPr>
+      </w:pPr>
+      <w:r>
+        <w:rPr>
+          <w:b/>
+          <w:bCs/>
+          <w:lang w:val="en-US"/>
+        </w:rPr>
+        <w:t>EVITA D2.3 Security requirements for automotive on-board networks based on dark-side scenarios</w:t>
+      </w:r>
+      <w:r>
+        <w:rPr>
+          <w:b/>
+          <w:bCs/>
+          <w:lang w:val="en-US"/>
+        </w:rPr>
+        <w:br/>
+      </w:r>
+      <w:hyperlink r:id="rId21" w:history="1">
+        <w:r>
+          <w:rPr>
+            <w:rStyle w:val="Hyperlink"/>
+            <w:rFonts w:ascii="Courier New" w:hAnsi="Courier New" w:cs="Courier New"/>
+            <w:b/>
+            <w:bCs/>
+            <w:sz w:val="20"/>
+            <w:szCs w:val="20"/>
+            <w:lang w:val="en-US"/>
+          </w:rPr>
+          <w:t>https://zenodo.org/record/1188418/files/EVITAD2.3v1.1.pdf</w:t>
+        </w:r>
+      </w:hyperlink>
+      <w:r>
+        <w:rPr>
+          <w:rFonts w:ascii="Courier New" w:hAnsi="Courier New" w:cs="Courier New"/>
+          <w:b/>
+          <w:bCs/>
+          <w:sz w:val="20"/>
+          <w:szCs w:val="20"/>
+          <w:lang w:val="en-US"/>
+        </w:rPr>
+        <w:t xml:space="preserve"> </w:t>
+      </w:r>
+    </w:p>
     <w:sectPr>
-      <w:footerReference w:type="even" r:id="rId19"/>
-      <w:footerReference w:type="default" r:id="rId20"/>
-      <w:headerReference w:type="first" r:id="rId21"/>
+      <w:footerReference w:type="even" r:id="rId22"/>
+      <w:footerReference w:type="default" r:id="rId23"/>
+      <w:headerReference w:type="first" r:id="rId24"/>
       <w:pgSz w:w="12240" w:h="15840"/>
       <w:pgMar w:top="1440" w:right="1440" w:bottom="1440" w:left="1440" w:header="720" w:footer="720" w:gutter="0"/>
       <w:pgNumType w:start="1"/>
@@ -3714,7 +4311,6 @@
   <w:style w:type="character" w:default="1" w:styleId="DefaultParagraphFont">
     <w:name w:val="Default Paragraph Font"/>
     <w:uiPriority w:val="1"/>
-    <w:semiHidden/>
     <w:unhideWhenUsed/>
   </w:style>
   <w:style w:type="table" w:default="1" w:styleId="TableNormal">

</xml_diff>

<commit_message>
updated Threat Prioritization Plan secondary document (adjustments to domain consolidation process)
</commit_message>
<xml_diff>
--- a/source/reference_documents/secondary_documents/foundation phase/Threat Prioritization Plan/Threat Prioritization Plan.docx
+++ b/source/reference_documents/secondary_documents/foundation phase/Threat Prioritization Plan/Threat Prioritization Plan.docx
@@ -31,7 +31,7 @@
         <w:t>1</w:t>
       </w:r>
       <w:r>
-        <w:t>3</w:t>
+        <w:t>4</w:t>
       </w:r>
     </w:p>
     <w:p>
@@ -51,7 +51,7 @@
         <w:rPr>
           <w:noProof/>
         </w:rPr>
-        <w:t>9/19/23 10:41 AM</w:t>
+        <w:t>10/2/23 10:47 AM</w:t>
       </w:r>
       <w:r>
         <w:fldChar w:fldCharType="end"/>
@@ -1995,10 +1995,7 @@
         <w:t>[11]</w:t>
       </w:r>
       <w:r>
-        <w:t>, t</w:t>
-      </w:r>
-      <w:r>
-        <w:t>he following diagram illustrates the process to be used:</w:t>
+        <w:t>, the following diagram illustrates the process to be used:</w:t>
       </w:r>
     </w:p>
     <w:p>
@@ -2011,8 +2008,8 @@
           <w:noProof/>
         </w:rPr>
         <w:drawing>
-          <wp:inline distT="0" distB="0" distL="0" distR="0" wp14:anchorId="6287FB68" wp14:editId="17052934">
-            <wp:extent cx="5943600" cy="3829685"/>
+          <wp:inline distT="0" distB="0" distL="0" distR="0" wp14:anchorId="6287FB68" wp14:editId="525C19E9">
+            <wp:extent cx="5864205" cy="3829685"/>
             <wp:effectExtent l="0" t="0" r="0" b="5715"/>
             <wp:docPr id="562571959" name="Picture 1"/>
             <wp:cNvGraphicFramePr>
@@ -2022,7 +2019,7 @@
               <a:graphicData uri="http://schemas.openxmlformats.org/drawingml/2006/picture">
                 <pic:pic xmlns:pic="http://schemas.openxmlformats.org/drawingml/2006/picture">
                   <pic:nvPicPr>
-                    <pic:cNvPr id="562571959" name="Picture 562571959"/>
+                    <pic:cNvPr id="562571959" name="Picture 1"/>
                     <pic:cNvPicPr/>
                   </pic:nvPicPr>
                   <pic:blipFill>
@@ -2040,7 +2037,7 @@
                   <pic:spPr>
                     <a:xfrm>
                       <a:off x="0" y="0"/>
-                      <a:ext cx="5943600" cy="3829685"/>
+                      <a:ext cx="5864205" cy="3829685"/>
                     </a:xfrm>
                     <a:prstGeom prst="rect">
                       <a:avLst/>
@@ -2148,15 +2145,6 @@
               <w:t>Uncontrolled threats (all domains)</w:t>
             </w:r>
           </w:p>
-          <w:p>
-            <w:pPr>
-              <w:widowControl w:val="0"/>
-              <w:spacing w:line="240" w:lineRule="auto"/>
-            </w:pPr>
-            <w:r>
-              <w:t>Threat reports (all domains)</w:t>
-            </w:r>
-          </w:p>
         </w:tc>
       </w:tr>
       <w:tr>
@@ -2217,10 +2205,7 @@
               <w:spacing w:line="240" w:lineRule="auto"/>
             </w:pPr>
             <w:r>
-              <w:t>Consolidated</w:t>
-            </w:r>
-            <w:r>
-              <w:t xml:space="preserve"> threat report</w:t>
+              <w:t>Consolidated threat report</w:t>
             </w:r>
           </w:p>
         </w:tc>
@@ -2274,10 +2259,7 @@
               <w:spacing w:line="240" w:lineRule="auto"/>
             </w:pPr>
             <w:r>
-              <w:t>Security</w:t>
-            </w:r>
-            <w:r>
-              <w:t xml:space="preserve"> SME</w:t>
+              <w:t>Security SME</w:t>
             </w:r>
           </w:p>
         </w:tc>
@@ -2293,9 +2275,9 @@
           <w:noProof/>
         </w:rPr>
         <w:drawing>
-          <wp:inline distT="0" distB="0" distL="0" distR="0" wp14:anchorId="04A275D5" wp14:editId="7DCF3233">
-            <wp:extent cx="5756434" cy="4514850"/>
-            <wp:effectExtent l="0" t="0" r="0" b="0"/>
+          <wp:inline distT="0" distB="0" distL="0" distR="0" wp14:anchorId="04A275D5" wp14:editId="04A3794A">
+            <wp:extent cx="5185000" cy="4553693"/>
+            <wp:effectExtent l="0" t="0" r="0" b="5715"/>
             <wp:docPr id="83880052" name="Picture 83880052"/>
             <wp:cNvGraphicFramePr>
               <a:graphicFrameLocks xmlns:a="http://schemas.openxmlformats.org/drawingml/2006/main" noChangeAspect="1"/>
@@ -2322,7 +2304,7 @@
                   <pic:spPr>
                     <a:xfrm>
                       <a:off x="0" y="0"/>
-                      <a:ext cx="5805959" cy="4553693"/>
+                      <a:ext cx="5185000" cy="4553693"/>
                     </a:xfrm>
                     <a:prstGeom prst="rect">
                       <a:avLst/>
@@ -2350,16 +2332,6 @@
           <w:bCs/>
         </w:rPr>
         <w:t>uncontrolled threats</w:t>
-      </w:r>
-      <w:r>
-        <w:t xml:space="preserve"> and </w:t>
-      </w:r>
-      <w:r>
-        <w:rPr>
-          <w:b/>
-          <w:bCs/>
-        </w:rPr>
-        <w:t>threat reports</w:t>
       </w:r>
       <w:r>
         <w:t xml:space="preserve"> from all risk domains </w:t>
@@ -2906,31 +2878,7 @@
             <w:szCs w:val="20"/>
             <w:lang w:val="en-US"/>
           </w:rPr>
-          <w:t>https://www.fda.gov/regulatory-information/search-fda-guidance-documents/postmarket-management-cybersecurity-medical-de</w:t>
-        </w:r>
-        <w:r>
-          <w:rPr>
-            <w:rStyle w:val="Hyperlink"/>
-            <w:rFonts w:ascii="Courier New" w:hAnsi="Courier New" w:cs="Courier New"/>
-            <w:b/>
-            <w:bCs/>
-            <w:sz w:val="20"/>
-            <w:szCs w:val="20"/>
-            <w:lang w:val="en-US"/>
-          </w:rPr>
-          <w:t>v</w:t>
-        </w:r>
-        <w:r>
-          <w:rPr>
-            <w:rStyle w:val="Hyperlink"/>
-            <w:rFonts w:ascii="Courier New" w:hAnsi="Courier New" w:cs="Courier New"/>
-            <w:b/>
-            <w:bCs/>
-            <w:sz w:val="20"/>
-            <w:szCs w:val="20"/>
-            <w:lang w:val="en-US"/>
-          </w:rPr>
-          <w:t>ices</w:t>
+          <w:t>https://www.fda.gov/regulatory-information/search-fda-guidance-documents/postmarket-management-cybersecurity-medical-devices</w:t>
         </w:r>
       </w:hyperlink>
       <w:r>
@@ -4311,6 +4259,7 @@
   <w:style w:type="character" w:default="1" w:styleId="DefaultParagraphFont">
     <w:name w:val="Default Paragraph Font"/>
     <w:uiPriority w:val="1"/>
+    <w:semiHidden/>
     <w:unhideWhenUsed/>
   </w:style>
   <w:style w:type="table" w:default="1" w:styleId="TableNormal">

</xml_diff>